<commit_message>
Modificacions aplicades a Dijkstra. No he canviat l'estructura del algorisme que has fet tu alhora de fer el camí, està correcte (Només l'he aplicat als mètodes nous)
</commit_message>
<xml_diff>
--- a/PlantejamentNou.docx
+++ b/PlantejamentNou.docx
@@ -8462,35 +8462,45 @@
         <w:jc w:val="both"/>
         <w:rPr>
           <w:rFonts w:ascii="Times New Roman" w:hAnsi="Times New Roman" w:cs="Times New Roman"/>
-          <w:sz w:val="24"/>
-          <w:szCs w:val="24"/>
-          <w:lang w:val="ca-ES"/>
-        </w:rPr>
-      </w:pPr>
-      <w:r>
-        <w:rPr>
-          <w:rFonts w:cs="Times New Roman" w:ascii="Times New Roman" w:hAnsi="Times New Roman"/>
-          <w:sz w:val="24"/>
-          <w:szCs w:val="24"/>
-          <w:lang w:val="ca-ES"/>
-        </w:rPr>
-      </w:r>
-    </w:p>
-    <w:p>
-      <w:pPr>
-        <w:pStyle w:val="Normal"/>
-        <w:spacing w:before="0" w:after="0"/>
-        <w:jc w:val="both"/>
-        <w:rPr>
-          <w:rFonts w:ascii="Times New Roman" w:hAnsi="Times New Roman" w:cs="Times New Roman"/>
-          <w:sz w:val="24"/>
-          <w:szCs w:val="24"/>
-          <w:lang w:val="ca-ES"/>
-        </w:rPr>
-      </w:pPr>
-      <w:r>
-        <w:rPr>
-          <w:rFonts w:cs="Times New Roman" w:ascii="Times New Roman" w:hAnsi="Times New Roman"/>
+          <w:i w:val="false"/>
+          <w:i w:val="false"/>
+          <w:iCs w:val="false"/>
+          <w:sz w:val="24"/>
+          <w:szCs w:val="24"/>
+          <w:lang w:val="ca-ES"/>
+        </w:rPr>
+      </w:pPr>
+      <w:r>
+        <w:rPr>
+          <w:rFonts w:cs="Times New Roman" w:ascii="Times New Roman" w:hAnsi="Times New Roman"/>
+          <w:i w:val="false"/>
+          <w:iCs w:val="false"/>
+          <w:sz w:val="24"/>
+          <w:szCs w:val="24"/>
+          <w:lang w:val="ca-ES"/>
+        </w:rPr>
+      </w:r>
+    </w:p>
+    <w:p>
+      <w:pPr>
+        <w:pStyle w:val="Normal"/>
+        <w:spacing w:before="0" w:after="0"/>
+        <w:jc w:val="both"/>
+        <w:rPr>
+          <w:rFonts w:ascii="Times New Roman" w:hAnsi="Times New Roman" w:cs="Times New Roman"/>
+          <w:i w:val="false"/>
+          <w:i w:val="false"/>
+          <w:iCs w:val="false"/>
+          <w:sz w:val="24"/>
+          <w:szCs w:val="24"/>
+          <w:lang w:val="ca-ES"/>
+        </w:rPr>
+      </w:pPr>
+      <w:r>
+        <w:rPr>
+          <w:rFonts w:cs="Times New Roman" w:ascii="Times New Roman" w:hAnsi="Times New Roman"/>
+          <w:i w:val="false"/>
+          <w:iCs w:val="false"/>
           <w:sz w:val="24"/>
           <w:szCs w:val="24"/>
           <w:lang w:val="ca-ES"/>
@@ -9012,75 +9022,55 @@
         </w:rPr>
       </w:pPr>
       <w:r>
-        <w:rPr>
-          <w:rFonts w:cs="Times New Roman" w:ascii="Times New Roman" w:hAnsi="Times New Roman"/>
-          <w:sz w:val="24"/>
-          <w:szCs w:val="24"/>
-          <w:lang w:val="ca-ES"/>
-        </w:rPr>
-      </w:r>
-    </w:p>
-    <w:p>
-      <w:pPr>
-        <w:pStyle w:val="Normal"/>
-        <w:spacing w:before="0" w:after="0"/>
-        <w:jc w:val="both"/>
-        <w:rPr>
-          <w:rFonts w:ascii="Times New Roman" w:hAnsi="Times New Roman" w:cs="Times New Roman"/>
-          <w:sz w:val="24"/>
-          <w:szCs w:val="24"/>
-          <w:lang w:val="ca-ES"/>
-        </w:rPr>
-      </w:pPr>
-      <w:r>
-        <w:rPr>
-          <w:rFonts w:cs="Times New Roman" w:ascii="Times New Roman" w:hAnsi="Times New Roman"/>
-          <w:sz w:val="24"/>
-          <w:szCs w:val="24"/>
-          <w:lang w:val="ca-ES"/>
-        </w:rPr>
-      </w:r>
-    </w:p>
-    <w:p>
-      <w:pPr>
-        <w:pStyle w:val="Normal"/>
-        <w:spacing w:before="0" w:after="0"/>
-        <w:jc w:val="both"/>
-        <w:rPr>
-          <w:rFonts w:ascii="Times New Roman" w:hAnsi="Times New Roman" w:cs="Times New Roman"/>
-          <w:sz w:val="24"/>
-          <w:szCs w:val="24"/>
-          <w:lang w:val="ca-ES"/>
-        </w:rPr>
-      </w:pPr>
-      <w:r>
-        <w:rPr>
-          <w:rFonts w:cs="Times New Roman" w:ascii="Times New Roman" w:hAnsi="Times New Roman"/>
-          <w:sz w:val="24"/>
-          <w:szCs w:val="24"/>
-          <w:lang w:val="ca-ES"/>
-        </w:rPr>
-      </w:r>
-    </w:p>
-    <w:p>
-      <w:pPr>
-        <w:pStyle w:val="Normal"/>
-        <w:spacing w:before="0" w:after="0"/>
-        <w:jc w:val="both"/>
-        <w:rPr>
-          <w:rFonts w:ascii="Times New Roman" w:hAnsi="Times New Roman" w:cs="Times New Roman"/>
-          <w:sz w:val="24"/>
-          <w:szCs w:val="24"/>
-          <w:lang w:val="ca-ES"/>
-        </w:rPr>
-      </w:pPr>
-      <w:r>
-        <w:rPr>
-          <w:rFonts w:cs="Times New Roman" w:ascii="Times New Roman" w:hAnsi="Times New Roman"/>
-          <w:sz w:val="24"/>
-          <w:szCs w:val="24"/>
-          <w:lang w:val="ca-ES"/>
-        </w:rPr>
+        <w:rPr/>
+      </w:r>
+    </w:p>
+    <w:p>
+      <w:pPr>
+        <w:pStyle w:val="Normal"/>
+        <w:spacing w:before="0" w:after="0"/>
+        <w:jc w:val="both"/>
+        <w:rPr>
+          <w:rFonts w:ascii="Times New Roman" w:hAnsi="Times New Roman" w:cs="Times New Roman"/>
+          <w:sz w:val="24"/>
+          <w:szCs w:val="24"/>
+          <w:lang w:val="ca-ES"/>
+        </w:rPr>
+      </w:pPr>
+      <w:r>
+        <w:rPr/>
+      </w:r>
+    </w:p>
+    <w:p>
+      <w:pPr>
+        <w:pStyle w:val="Normal"/>
+        <w:spacing w:before="0" w:after="0"/>
+        <w:jc w:val="both"/>
+        <w:rPr>
+          <w:rFonts w:ascii="Times New Roman" w:hAnsi="Times New Roman" w:cs="Times New Roman"/>
+          <w:sz w:val="24"/>
+          <w:szCs w:val="24"/>
+          <w:lang w:val="ca-ES"/>
+        </w:rPr>
+      </w:pPr>
+      <w:r>
+        <w:rPr/>
+      </w:r>
+    </w:p>
+    <w:p>
+      <w:pPr>
+        <w:pStyle w:val="Normal"/>
+        <w:spacing w:before="0" w:after="0"/>
+        <w:jc w:val="both"/>
+        <w:rPr>
+          <w:rFonts w:ascii="Times New Roman" w:hAnsi="Times New Roman" w:cs="Times New Roman"/>
+          <w:sz w:val="24"/>
+          <w:szCs w:val="24"/>
+          <w:lang w:val="ca-ES"/>
+        </w:rPr>
+      </w:pPr>
+      <w:r>
+        <w:rPr/>
       </w:r>
     </w:p>
     <w:p>
@@ -9680,7 +9670,7 @@
           <w:szCs w:val="24"/>
           <w:lang w:val="ca-ES"/>
         </w:rPr>
-        <w:t>n pair</w:t>
+        <w:t>n Map</w:t>
       </w:r>
       <w:r>
         <w:rPr>
@@ -9735,7 +9725,7 @@
           <w:szCs w:val="24"/>
           <w:lang w:val="ca-ES"/>
         </w:rPr>
-        <w:t>Pair</w:t>
+        <w:t>Map</w:t>
       </w:r>
       <w:r>
         <w:rPr>
@@ -9879,20 +9869,15 @@
         <w:pStyle w:val="Normal"/>
         <w:spacing w:before="0" w:after="0"/>
         <w:jc w:val="both"/>
-        <w:rPr>
-          <w:rFonts w:ascii="Times New Roman" w:hAnsi="Times New Roman" w:cs="Times New Roman"/>
+        <w:rPr/>
+      </w:pPr>
+      <w:r>
+        <w:rPr>
+          <w:rFonts w:cs="Times New Roman" w:ascii="Times New Roman" w:hAnsi="Times New Roman"/>
           <w:sz w:val="28"/>
           <w:szCs w:val="32"/>
           <w:lang w:val="ca-ES"/>
         </w:rPr>
-      </w:pPr>
-      <w:r>
-        <w:rPr>
-          <w:rFonts w:cs="Times New Roman" w:ascii="Times New Roman" w:hAnsi="Times New Roman"/>
-          <w:sz w:val="28"/>
-          <w:szCs w:val="32"/>
-          <w:lang w:val="ca-ES"/>
-        </w:rPr>
         <w:t>Descripció general: Mòdul funcional que conté algorismes per el càlcul de rutes o circuits a partir del mapa.</w:t>
       </w:r>
     </w:p>
@@ -9905,92 +9890,14 @@
           <w:rFonts w:ascii="Times New Roman" w:hAnsi="Times New Roman" w:cs="Times New Roman"/>
           <w:i/>
           <w:i/>
-          <w:sz w:val="24"/>
-          <w:szCs w:val="24"/>
-          <w:lang w:val="ca-ES"/>
-        </w:rPr>
-      </w:pPr>
-      <w:r>
-        <w:rPr>
-          <w:rFonts w:cs="Times New Roman" w:ascii="Times New Roman" w:hAnsi="Times New Roman"/>
-          <w:i/>
-          <w:sz w:val="24"/>
-          <w:szCs w:val="24"/>
-          <w:lang w:val="ca-ES"/>
-        </w:rPr>
-      </w:r>
-    </w:p>
-    <w:p>
-      <w:pPr>
-        <w:pStyle w:val="Normal"/>
-        <w:spacing w:before="0" w:after="0"/>
-        <w:jc w:val="both"/>
-        <w:rPr>
-          <w:rFonts w:ascii="Times New Roman" w:hAnsi="Times New Roman" w:cs="Times New Roman"/>
-          <w:i/>
-          <w:i/>
-          <w:iCs/>
-          <w:sz w:val="24"/>
-          <w:szCs w:val="24"/>
-          <w:lang w:val="ca-ES"/>
-        </w:rPr>
-      </w:pPr>
-      <w:r>
-        <w:rPr>
-          <w:rFonts w:cs="Times New Roman" w:ascii="Times New Roman" w:hAnsi="Times New Roman"/>
-          <w:i/>
-          <w:iCs/>
-          <w:color w:val="CC0000"/>
-          <w:sz w:val="24"/>
-          <w:szCs w:val="24"/>
-          <w:lang w:val="ca-ES"/>
-        </w:rPr>
-        <w:t>Pre: –</w:t>
-      </w:r>
-    </w:p>
-    <w:p>
-      <w:pPr>
-        <w:pStyle w:val="Normal"/>
-        <w:spacing w:before="0" w:after="0"/>
-        <w:jc w:val="both"/>
-        <w:rPr>
-          <w:rFonts w:ascii="Times New Roman" w:hAnsi="Times New Roman" w:cs="Times New Roman"/>
-          <w:i/>
-          <w:i/>
-          <w:iCs/>
-          <w:sz w:val="24"/>
-          <w:szCs w:val="24"/>
-          <w:lang w:val="ca-ES"/>
-        </w:rPr>
-      </w:pPr>
-      <w:r>
-        <w:rPr>
-          <w:rFonts w:cs="Times New Roman" w:ascii="Times New Roman" w:hAnsi="Times New Roman"/>
-          <w:i/>
-          <w:iCs/>
-          <w:color w:val="CC0000"/>
-          <w:sz w:val="24"/>
-          <w:szCs w:val="24"/>
-          <w:lang w:val="ca-ES"/>
-        </w:rPr>
-        <w:t>Post: Es crea un mòdul de càlcul</w:t>
-      </w:r>
-    </w:p>
-    <w:p>
-      <w:pPr>
-        <w:pStyle w:val="Normal"/>
-        <w:spacing w:before="0" w:after="0"/>
-        <w:jc w:val="both"/>
+          <w:iCs/>
+          <w:sz w:val="24"/>
+          <w:szCs w:val="24"/>
+          <w:lang w:val="ca-ES"/>
+        </w:rPr>
+      </w:pPr>
+      <w:r>
         <w:rPr/>
-      </w:pPr>
-      <w:r>
-        <w:rPr>
-          <w:rFonts w:cs="Times New Roman" w:ascii="Times New Roman" w:hAnsi="Times New Roman"/>
-          <w:sz w:val="24"/>
-          <w:szCs w:val="24"/>
-          <w:lang w:val="ca-ES"/>
-        </w:rPr>
-        <w:t>CalculRutaMapa()</w:t>
       </w:r>
     </w:p>
     <w:p>
@@ -10062,35 +9969,7 @@
         <w:pStyle w:val="Normal"/>
         <w:spacing w:before="0" w:after="0"/>
         <w:jc w:val="both"/>
-        <w:rPr>
-          <w:rFonts w:ascii="Times New Roman" w:hAnsi="Times New Roman" w:cs="Times New Roman"/>
-          <w:sz w:val="24"/>
-          <w:szCs w:val="24"/>
-          <w:lang w:val="ca-ES"/>
-        </w:rPr>
-      </w:pPr>
-      <w:r>
-        <w:rPr>
-          <w:rFonts w:cs="Times New Roman" w:ascii="Times New Roman" w:hAnsi="Times New Roman"/>
-          <w:sz w:val="24"/>
-          <w:szCs w:val="24"/>
-          <w:lang w:val="ca-ES"/>
-        </w:rPr>
-      </w:r>
-    </w:p>
-    <w:p>
-      <w:pPr>
-        <w:pStyle w:val="Normal"/>
-        <w:spacing w:before="0" w:after="0"/>
-        <w:jc w:val="both"/>
-        <w:rPr>
-          <w:rFonts w:ascii="Times New Roman" w:hAnsi="Times New Roman" w:cs="Times New Roman"/>
-          <w:i/>
-          <w:i/>
-          <w:sz w:val="24"/>
-          <w:szCs w:val="24"/>
-          <w:lang w:val="ca-ES"/>
-        </w:rPr>
+        <w:rPr/>
       </w:pPr>
       <w:r>
         <w:rPr>
@@ -10231,12 +10110,7 @@
         <w:pStyle w:val="Normal"/>
         <w:spacing w:before="0" w:after="0"/>
         <w:jc w:val="both"/>
-        <w:rPr>
-          <w:rFonts w:ascii="Times New Roman" w:hAnsi="Times New Roman" w:cs="Times New Roman"/>
-          <w:sz w:val="24"/>
-          <w:szCs w:val="24"/>
-          <w:lang w:val="ca-ES"/>
-        </w:rPr>
+        <w:rPr/>
       </w:pPr>
       <w:r>
         <w:rPr>
@@ -10276,107 +10150,6 @@
         <w:jc w:val="both"/>
         <w:rPr>
           <w:rFonts w:ascii="Times New Roman" w:hAnsi="Times New Roman" w:cs="Times New Roman"/>
-          <w:i/>
-          <w:i/>
-          <w:iCs/>
-          <w:sz w:val="24"/>
-          <w:szCs w:val="24"/>
-          <w:lang w:val="ca-ES"/>
-        </w:rPr>
-      </w:pPr>
-      <w:r>
-        <w:rPr>
-          <w:rFonts w:cs="Times New Roman" w:ascii="Times New Roman" w:hAnsi="Times New Roman"/>
-          <w:i/>
-          <w:iCs/>
-          <w:color w:val="CC0000"/>
-          <w:sz w:val="24"/>
-          <w:szCs w:val="24"/>
-          <w:lang w:val="ca-ES"/>
-        </w:rPr>
-        <w:t>Pre: –</w:t>
-      </w:r>
-    </w:p>
-    <w:p>
-      <w:pPr>
-        <w:pStyle w:val="Normal"/>
-        <w:spacing w:before="0" w:after="0"/>
-        <w:jc w:val="both"/>
-        <w:rPr>
-          <w:rFonts w:ascii="Times New Roman" w:hAnsi="Times New Roman" w:cs="Times New Roman"/>
-          <w:i/>
-          <w:i/>
-          <w:iCs/>
-          <w:sz w:val="24"/>
-          <w:szCs w:val="24"/>
-          <w:lang w:val="ca-ES"/>
-        </w:rPr>
-      </w:pPr>
-      <w:r>
-        <w:rPr>
-          <w:rFonts w:cs="Times New Roman" w:ascii="Times New Roman" w:hAnsi="Times New Roman"/>
-          <w:i/>
-          <w:iCs/>
-          <w:color w:val="CC0000"/>
-          <w:sz w:val="24"/>
-          <w:szCs w:val="24"/>
-          <w:lang w:val="ca-ES"/>
-        </w:rPr>
-        <w:t>Post: Es crea un mòdul d’entrada sortida</w:t>
-      </w:r>
-    </w:p>
-    <w:p>
-      <w:pPr>
-        <w:pStyle w:val="Normal"/>
-        <w:spacing w:before="0" w:after="0"/>
-        <w:jc w:val="both"/>
-        <w:rPr>
-          <w:rFonts w:ascii="Times New Roman" w:hAnsi="Times New Roman" w:cs="Times New Roman"/>
-          <w:sz w:val="24"/>
-          <w:szCs w:val="24"/>
-          <w:lang w:val="ca-ES"/>
-        </w:rPr>
-      </w:pPr>
-      <w:bookmarkStart w:id="2" w:name="__DdeLink__360_1598271519"/>
-      <w:bookmarkEnd w:id="2"/>
-      <w:r>
-        <w:rPr>
-          <w:rFonts w:cs="Times New Roman" w:ascii="Times New Roman" w:hAnsi="Times New Roman"/>
-          <w:sz w:val="24"/>
-          <w:szCs w:val="24"/>
-          <w:lang w:val="ca-ES"/>
-        </w:rPr>
-        <w:t>EntradaSortida()</w:t>
-      </w:r>
-    </w:p>
-    <w:p>
-      <w:pPr>
-        <w:pStyle w:val="Normal"/>
-        <w:spacing w:before="0" w:after="0"/>
-        <w:jc w:val="both"/>
-        <w:rPr>
-          <w:rFonts w:ascii="Times New Roman" w:hAnsi="Times New Roman" w:cs="Times New Roman"/>
-          <w:sz w:val="24"/>
-          <w:szCs w:val="24"/>
-          <w:lang w:val="ca-ES"/>
-        </w:rPr>
-      </w:pPr>
-      <w:r>
-        <w:rPr>
-          <w:rFonts w:cs="Times New Roman" w:ascii="Times New Roman" w:hAnsi="Times New Roman"/>
-          <w:sz w:val="24"/>
-          <w:szCs w:val="24"/>
-          <w:lang w:val="ca-ES"/>
-        </w:rPr>
-      </w:r>
-    </w:p>
-    <w:p>
-      <w:pPr>
-        <w:pStyle w:val="Normal"/>
-        <w:spacing w:before="0" w:after="0"/>
-        <w:jc w:val="both"/>
-        <w:rPr>
-          <w:rFonts w:ascii="Times New Roman" w:hAnsi="Times New Roman" w:cs="Times New Roman"/>
           <w:sz w:val="24"/>
           <w:szCs w:val="24"/>
           <w:lang w:val="ca-ES"/>
@@ -10626,6 +10399,153 @@
           <w:lang w:val="ca-ES"/>
         </w:rPr>
         <w:t>void mostrarRuta(Ruta resultat)</w:t>
+      </w:r>
+    </w:p>
+    <w:p>
+      <w:pPr>
+        <w:pStyle w:val="Normal"/>
+        <w:spacing w:before="0" w:after="0"/>
+        <w:jc w:val="both"/>
+        <w:rPr>
+          <w:rFonts w:ascii="Times New Roman" w:hAnsi="Times New Roman" w:cs="Times New Roman"/>
+          <w:sz w:val="28"/>
+          <w:szCs w:val="32"/>
+          <w:lang w:val="ca-ES"/>
+        </w:rPr>
+      </w:pPr>
+      <w:r>
+        <w:rPr>
+          <w:rFonts w:cs="Times New Roman" w:ascii="Times New Roman" w:hAnsi="Times New Roman"/>
+          <w:sz w:val="28"/>
+          <w:szCs w:val="32"/>
+          <w:lang w:val="ca-ES"/>
+        </w:rPr>
+      </w:r>
+    </w:p>
+    <w:p>
+      <w:pPr>
+        <w:pStyle w:val="Normal"/>
+        <w:spacing w:before="0" w:after="0"/>
+        <w:jc w:val="both"/>
+        <w:rPr>
+          <w:rFonts w:ascii="Times New Roman" w:hAnsi="Times New Roman" w:cs="Times New Roman"/>
+          <w:sz w:val="28"/>
+          <w:szCs w:val="32"/>
+          <w:lang w:val="ca-ES"/>
+        </w:rPr>
+      </w:pPr>
+      <w:r>
+        <w:rPr>
+          <w:rFonts w:cs="Times New Roman" w:ascii="Times New Roman" w:hAnsi="Times New Roman"/>
+          <w:sz w:val="28"/>
+          <w:szCs w:val="32"/>
+          <w:lang w:val="ca-ES"/>
+        </w:rPr>
+      </w:r>
+    </w:p>
+    <w:p>
+      <w:pPr>
+        <w:pStyle w:val="Normal"/>
+        <w:spacing w:before="0" w:after="0"/>
+        <w:jc w:val="both"/>
+        <w:rPr>
+          <w:rFonts w:ascii="Times New Roman" w:hAnsi="Times New Roman" w:cs="Times New Roman"/>
+          <w:sz w:val="28"/>
+          <w:szCs w:val="32"/>
+          <w:lang w:val="ca-ES"/>
+        </w:rPr>
+      </w:pPr>
+      <w:r>
+        <w:rPr>
+          <w:rFonts w:cs="Times New Roman" w:ascii="Times New Roman" w:hAnsi="Times New Roman"/>
+          <w:sz w:val="28"/>
+          <w:szCs w:val="32"/>
+          <w:lang w:val="ca-ES"/>
+        </w:rPr>
+      </w:r>
+    </w:p>
+    <w:p>
+      <w:pPr>
+        <w:pStyle w:val="Normal"/>
+        <w:spacing w:before="0" w:after="0"/>
+        <w:jc w:val="both"/>
+        <w:rPr>
+          <w:rFonts w:ascii="Times New Roman" w:hAnsi="Times New Roman" w:cs="Times New Roman"/>
+          <w:sz w:val="28"/>
+          <w:szCs w:val="32"/>
+          <w:lang w:val="ca-ES"/>
+        </w:rPr>
+      </w:pPr>
+      <w:r>
+        <w:rPr>
+          <w:rFonts w:cs="Times New Roman" w:ascii="Times New Roman" w:hAnsi="Times New Roman"/>
+          <w:sz w:val="28"/>
+          <w:szCs w:val="32"/>
+          <w:lang w:val="ca-ES"/>
+        </w:rPr>
+      </w:r>
+    </w:p>
+    <w:p>
+      <w:pPr>
+        <w:pStyle w:val="Normal"/>
+        <w:spacing w:before="0" w:after="0"/>
+        <w:jc w:val="both"/>
+        <w:rPr>
+          <w:rFonts w:ascii="Times New Roman" w:hAnsi="Times New Roman" w:cs="Times New Roman"/>
+          <w:sz w:val="28"/>
+          <w:szCs w:val="32"/>
+          <w:lang w:val="ca-ES"/>
+        </w:rPr>
+      </w:pPr>
+      <w:r>
+        <w:rPr>
+          <w:rFonts w:cs="Times New Roman" w:ascii="Times New Roman" w:hAnsi="Times New Roman"/>
+          <w:sz w:val="28"/>
+          <w:szCs w:val="32"/>
+          <w:lang w:val="ca-ES"/>
+        </w:rPr>
+      </w:r>
+    </w:p>
+    <w:p>
+      <w:pPr>
+        <w:pStyle w:val="Normal"/>
+        <w:spacing w:before="0" w:after="0"/>
+        <w:jc w:val="both"/>
+        <w:rPr>
+          <w:rFonts w:ascii="Times New Roman" w:hAnsi="Times New Roman" w:cs="Times New Roman"/>
+          <w:sz w:val="28"/>
+          <w:szCs w:val="32"/>
+          <w:lang w:val="ca-ES"/>
+        </w:rPr>
+      </w:pPr>
+      <w:r>
+        <w:rPr>
+          <w:rFonts w:cs="Times New Roman" w:ascii="Times New Roman" w:hAnsi="Times New Roman"/>
+          <w:sz w:val="28"/>
+          <w:szCs w:val="32"/>
+          <w:lang w:val="ca-ES"/>
+        </w:rPr>
+      </w:r>
+    </w:p>
+    <w:p>
+      <w:pPr>
+        <w:pStyle w:val="Normal"/>
+        <w:spacing w:before="0" w:after="0"/>
+        <w:jc w:val="both"/>
+        <w:rPr>
+          <w:rFonts w:ascii="Times New Roman" w:hAnsi="Times New Roman" w:cs="Times New Roman"/>
+          <w:sz w:val="28"/>
+          <w:szCs w:val="32"/>
+          <w:lang w:val="ca-ES"/>
+        </w:rPr>
+      </w:pPr>
+      <w:r>
+        <w:rPr>
+          <w:rFonts w:cs="Times New Roman" w:ascii="Times New Roman" w:hAnsi="Times New Roman"/>
+          <w:sz w:val="28"/>
+          <w:szCs w:val="32"/>
+          <w:lang w:val="ca-ES"/>
+        </w:rPr>
       </w:r>
     </w:p>
     <w:p>
@@ -10839,7 +10759,7 @@
         <w:docPartGallery w:val="Page Numbers (Bottom of Page)"/>
         <w:docPartUnique w:val="true"/>
       </w:docPartObj>
-      <w:id w:val="772296117"/>
+      <w:id w:val="137641269"/>
     </w:sdtPr>
     <w:sdtContent>
       <w:p>
@@ -10859,7 +10779,7 @@
           <w:fldChar w:fldCharType="separate"/>
         </w:r>
         <w:r>
-          <w:t>2</w:t>
+          <w:t>13</w:t>
         </w:r>
         <w:r>
           <w:fldChar w:fldCharType="end"/>

</xml_diff>

<commit_message>
Modificat diagrama i Classe clients
</commit_message>
<xml_diff>
--- a/PlantejamentNou.docx
+++ b/PlantejamentNou.docx
@@ -116,7 +116,7 @@
                 <wp:positionV relativeFrom="paragraph">
                   <wp:posOffset>8890</wp:posOffset>
                 </wp:positionV>
-                <wp:extent cx="2727960" cy="1571625"/>
+                <wp:extent cx="2728595" cy="1572260"/>
                 <wp:effectExtent l="0" t="0" r="0" b="0"/>
                 <wp:wrapNone/>
                 <wp:docPr id="1" name="Imagen 4" descr="https://iiijornadescom.files.wordpress.com/2013/07/logo-udg.jpg"/>
@@ -147,7 +147,7 @@
                       <pic:spPr>
                         <a:xfrm>
                           <a:off x="0" y="0"/>
-                          <a:ext cx="2727360" cy="1571040"/>
+                          <a:ext cx="2728080" cy="1571760"/>
                         </a:xfrm>
                         <a:prstGeom prst="rect">
                           <a:avLst/>
@@ -170,7 +170,7 @@
           </mc:Choice>
           <mc:Fallback>
             <w:pict>
-              <v:rect id="shape_0" ID="Imagen 4" stroked="f" style="position:absolute;margin-left:113.55pt;margin-top:0.7pt;width:214.7pt;height:123.65pt;mso-position-horizontal:center;mso-position-horizontal-relative:margin" wp14:anchorId="62782096">
+              <v:rect id="shape_0" ID="Imagen 4" stroked="f" style="position:absolute;margin-left:113.55pt;margin-top:0.7pt;width:214.75pt;height:123.7pt;mso-position-horizontal:center;mso-position-horizontal-relative:margin" wp14:anchorId="62782096">
                 <v:imagedata r:id="rId2" o:detectmouseclick="t"/>
                 <w10:wrap type="none"/>
                 <v:stroke color="#3465a4" joinstyle="round" endcap="flat"/>
@@ -5177,17 +5177,21 @@
         <w:pStyle w:val="Normal"/>
         <w:spacing w:before="0" w:after="0"/>
         <w:jc w:val="both"/>
-        <w:rPr>
-          <w:b w:val="false"/>
-          <w:b w:val="false"/>
-          <w:bCs w:val="false"/>
-          <w:i w:val="false"/>
+        <w:rPr/>
+      </w:pPr>
+      <w:r>
+        <w:rPr>
+          <w:rFonts w:cs="Times New Roman" w:ascii="Times New Roman" w:hAnsi="Times New Roman"/>
+          <w:b w:val="false"/>
+          <w:bCs w:val="false"/>
           <w:i w:val="false"/>
           <w:iCs w:val="false"/>
           <w:sz w:val="24"/>
           <w:szCs w:val="24"/>
-        </w:rPr>
-      </w:pPr>
+          <w:lang w:val="ca-ES"/>
+        </w:rPr>
+        <w:t xml:space="preserve">MitjaTransport(String descriptor, Object o, Object d, Double preu, </w:t>
+      </w:r>
       <w:r>
         <w:rPr>
           <w:rFonts w:cs="Times New Roman" w:ascii="Times New Roman" w:hAnsi="Times New Roman"/>
@@ -5199,38 +5203,131 @@
           <w:szCs w:val="24"/>
           <w:lang w:val="ca-ES"/>
         </w:rPr>
-        <w:t xml:space="preserve">MitjaTransport(String descriptor, Object o, Object d, </w:t>
-      </w:r>
-    </w:p>
-    <w:p>
-      <w:pPr>
-        <w:pStyle w:val="Normal"/>
-        <w:spacing w:before="0" w:after="0"/>
-        <w:jc w:val="both"/>
-        <w:rPr>
-          <w:b w:val="false"/>
-          <w:b w:val="false"/>
-          <w:bCs w:val="false"/>
-          <w:i w:val="false"/>
+        <w:t>Integer</w:t>
+      </w:r>
+      <w:r>
+        <w:rPr>
+          <w:rFonts w:cs="Times New Roman" w:ascii="Times New Roman" w:hAnsi="Times New Roman"/>
+          <w:b w:val="false"/>
+          <w:bCs w:val="false"/>
           <w:i w:val="false"/>
           <w:iCs w:val="false"/>
           <w:sz w:val="24"/>
           <w:szCs w:val="24"/>
-        </w:rPr>
-      </w:pPr>
-      <w:r>
-        <w:rPr>
-          <w:rFonts w:cs="Times New Roman" w:ascii="Times New Roman" w:hAnsi="Times New Roman"/>
-          <w:b w:val="false"/>
-          <w:bCs w:val="false"/>
+          <w:lang w:val="ca-ES"/>
+        </w:rPr>
+        <w:t xml:space="preserve"> durada)</w:t>
+      </w:r>
+    </w:p>
+    <w:p>
+      <w:pPr>
+        <w:pStyle w:val="Normal"/>
+        <w:spacing w:before="0" w:after="0"/>
+        <w:jc w:val="both"/>
+        <w:rPr>
+          <w:rFonts w:ascii="Times New Roman" w:hAnsi="Times New Roman" w:cs="Times New Roman"/>
+          <w:lang w:val="ca-ES"/>
+        </w:rPr>
+      </w:pPr>
+      <w:r>
+        <w:rPr>
+          <w:rFonts w:cs="Times New Roman" w:ascii="Times New Roman" w:hAnsi="Times New Roman"/>
+          <w:lang w:val="ca-ES"/>
+        </w:rPr>
+      </w:r>
+    </w:p>
+    <w:p>
+      <w:pPr>
+        <w:pStyle w:val="Normal"/>
+        <w:spacing w:before="0" w:after="0"/>
+        <w:jc w:val="both"/>
+        <w:rPr>
+          <w:b w:val="false"/>
+          <w:b w:val="false"/>
+          <w:bCs w:val="false"/>
+          <w:i/>
+          <w:i/>
+          <w:iCs/>
+          <w:color w:val="CC0000"/>
+          <w:sz w:val="24"/>
+          <w:szCs w:val="24"/>
+        </w:rPr>
+      </w:pPr>
+      <w:r>
+        <w:rPr>
+          <w:rFonts w:cs="Times New Roman" w:ascii="Times New Roman" w:hAnsi="Times New Roman"/>
+          <w:b w:val="false"/>
+          <w:bCs w:val="false"/>
+          <w:i/>
+          <w:iCs/>
+          <w:color w:val="CC0000"/>
+          <w:sz w:val="24"/>
+          <w:szCs w:val="24"/>
+          <w:lang w:val="ca-ES"/>
+        </w:rPr>
+        <w:t>Pre: --</w:t>
+      </w:r>
+    </w:p>
+    <w:p>
+      <w:pPr>
+        <w:pStyle w:val="Normal"/>
+        <w:spacing w:before="0" w:after="0"/>
+        <w:jc w:val="both"/>
+        <w:rPr>
+          <w:b w:val="false"/>
+          <w:b w:val="false"/>
+          <w:bCs w:val="false"/>
+          <w:i/>
+          <w:i/>
+          <w:iCs/>
+          <w:color w:val="CC0000"/>
+          <w:sz w:val="24"/>
+          <w:szCs w:val="24"/>
+        </w:rPr>
+      </w:pPr>
+      <w:r>
+        <w:rPr>
+          <w:rFonts w:cs="Times New Roman" w:ascii="Times New Roman" w:hAnsi="Times New Roman"/>
+          <w:b w:val="false"/>
+          <w:bCs w:val="false"/>
+          <w:i/>
+          <w:iCs/>
+          <w:color w:val="CC0000"/>
+          <w:sz w:val="24"/>
+          <w:szCs w:val="24"/>
+          <w:lang w:val="ca-ES"/>
+        </w:rPr>
+        <w:t>Post: Retorna el Lloc/Punt d’interès d’origen del transport</w:t>
+      </w:r>
+    </w:p>
+    <w:p>
+      <w:pPr>
+        <w:pStyle w:val="Normal"/>
+        <w:spacing w:before="0" w:after="0"/>
+        <w:jc w:val="both"/>
+        <w:rPr>
+          <w:b w:val="false"/>
+          <w:b w:val="false"/>
+          <w:bCs w:val="false"/>
+          <w:i w:val="false"/>
           <w:i w:val="false"/>
           <w:iCs w:val="false"/>
           <w:sz w:val="24"/>
           <w:szCs w:val="24"/>
-          <w:lang w:val="ca-ES"/>
-        </w:rPr>
-        <w:tab/>
-        <w:t>Double preu, Double durada, Double dist)</w:t>
+        </w:rPr>
+      </w:pPr>
+      <w:r>
+        <w:rPr>
+          <w:rFonts w:cs="Times New Roman" w:ascii="Times New Roman" w:hAnsi="Times New Roman"/>
+          <w:b w:val="false"/>
+          <w:bCs w:val="false"/>
+          <w:i w:val="false"/>
+          <w:iCs w:val="false"/>
+          <w:sz w:val="24"/>
+          <w:szCs w:val="24"/>
+          <w:lang w:val="ca-ES"/>
+        </w:rPr>
+        <w:t>Object getOrigen()</w:t>
       </w:r>
     </w:p>
     <w:p>
@@ -5311,7 +5408,7 @@
           <w:szCs w:val="24"/>
           <w:lang w:val="ca-ES"/>
         </w:rPr>
-        <w:t>Post: Retorna el Lloc/Punt d’interès d’origen del transport</w:t>
+        <w:t>Post: Retorna el Lloc/Punt d’interès de destí del transport</w:t>
       </w:r>
     </w:p>
     <w:p>
@@ -5341,7 +5438,7 @@
           <w:szCs w:val="24"/>
           <w:lang w:val="ca-ES"/>
         </w:rPr>
-        <w:t>Object getOrigen()</w:t>
+        <w:t>Object getDesti()</w:t>
       </w:r>
     </w:p>
     <w:p>
@@ -5422,7 +5519,7 @@
           <w:szCs w:val="24"/>
           <w:lang w:val="ca-ES"/>
         </w:rPr>
-        <w:t>Post: Retorna el Lloc/Punt d’interès de destí del transport</w:t>
+        <w:t>Post: Retorna el preu del transport</w:t>
       </w:r>
     </w:p>
     <w:p>
@@ -5452,88 +5549,88 @@
           <w:szCs w:val="24"/>
           <w:lang w:val="ca-ES"/>
         </w:rPr>
-        <w:t>Object getDesti()</w:t>
-      </w:r>
-    </w:p>
-    <w:p>
-      <w:pPr>
-        <w:pStyle w:val="Normal"/>
-        <w:spacing w:before="0" w:after="0"/>
-        <w:jc w:val="both"/>
-        <w:rPr>
-          <w:rFonts w:ascii="Times New Roman" w:hAnsi="Times New Roman" w:cs="Times New Roman"/>
-          <w:lang w:val="ca-ES"/>
-        </w:rPr>
-      </w:pPr>
-      <w:r>
-        <w:rPr>
-          <w:rFonts w:cs="Times New Roman" w:ascii="Times New Roman" w:hAnsi="Times New Roman"/>
-          <w:lang w:val="ca-ES"/>
-        </w:rPr>
-      </w:r>
-    </w:p>
-    <w:p>
-      <w:pPr>
-        <w:pStyle w:val="Normal"/>
-        <w:spacing w:before="0" w:after="0"/>
-        <w:jc w:val="both"/>
-        <w:rPr>
-          <w:b w:val="false"/>
-          <w:b w:val="false"/>
-          <w:bCs w:val="false"/>
-          <w:i/>
-          <w:i/>
-          <w:iCs/>
-          <w:color w:val="CC0000"/>
-          <w:sz w:val="24"/>
-          <w:szCs w:val="24"/>
-        </w:rPr>
-      </w:pPr>
-      <w:r>
-        <w:rPr>
-          <w:rFonts w:cs="Times New Roman" w:ascii="Times New Roman" w:hAnsi="Times New Roman"/>
-          <w:b w:val="false"/>
-          <w:bCs w:val="false"/>
-          <w:i/>
-          <w:iCs/>
-          <w:color w:val="CC0000"/>
-          <w:sz w:val="24"/>
-          <w:szCs w:val="24"/>
-          <w:lang w:val="ca-ES"/>
-        </w:rPr>
-        <w:t>Pre: --</w:t>
-      </w:r>
-    </w:p>
-    <w:p>
-      <w:pPr>
-        <w:pStyle w:val="Normal"/>
-        <w:spacing w:before="0" w:after="0"/>
-        <w:jc w:val="both"/>
-        <w:rPr>
-          <w:b w:val="false"/>
-          <w:b w:val="false"/>
-          <w:bCs w:val="false"/>
-          <w:i/>
-          <w:i/>
-          <w:iCs/>
-          <w:color w:val="CC0000"/>
-          <w:sz w:val="24"/>
-          <w:szCs w:val="24"/>
-        </w:rPr>
-      </w:pPr>
-      <w:r>
-        <w:rPr>
-          <w:rFonts w:cs="Times New Roman" w:ascii="Times New Roman" w:hAnsi="Times New Roman"/>
-          <w:b w:val="false"/>
-          <w:bCs w:val="false"/>
-          <w:i/>
-          <w:iCs/>
-          <w:color w:val="CC0000"/>
-          <w:sz w:val="24"/>
-          <w:szCs w:val="24"/>
-          <w:lang w:val="ca-ES"/>
-        </w:rPr>
-        <w:t>Post: Retorna el preu del transport</w:t>
+        <w:t>Double getPreu()</w:t>
+      </w:r>
+    </w:p>
+    <w:p>
+      <w:pPr>
+        <w:pStyle w:val="Normal"/>
+        <w:spacing w:before="0" w:after="0"/>
+        <w:jc w:val="both"/>
+        <w:rPr>
+          <w:rFonts w:ascii="Times New Roman" w:hAnsi="Times New Roman" w:cs="Times New Roman"/>
+          <w:lang w:val="ca-ES"/>
+        </w:rPr>
+      </w:pPr>
+      <w:r>
+        <w:rPr>
+          <w:rFonts w:cs="Times New Roman" w:ascii="Times New Roman" w:hAnsi="Times New Roman"/>
+          <w:lang w:val="ca-ES"/>
+        </w:rPr>
+      </w:r>
+    </w:p>
+    <w:p>
+      <w:pPr>
+        <w:pStyle w:val="Normal"/>
+        <w:spacing w:before="0" w:after="0"/>
+        <w:jc w:val="both"/>
+        <w:rPr>
+          <w:b w:val="false"/>
+          <w:b w:val="false"/>
+          <w:bCs w:val="false"/>
+          <w:i/>
+          <w:i/>
+          <w:iCs/>
+          <w:color w:val="CC0000"/>
+          <w:sz w:val="24"/>
+          <w:szCs w:val="24"/>
+        </w:rPr>
+      </w:pPr>
+      <w:r>
+        <w:rPr>
+          <w:rFonts w:cs="Times New Roman" w:ascii="Times New Roman" w:hAnsi="Times New Roman"/>
+          <w:b w:val="false"/>
+          <w:bCs w:val="false"/>
+          <w:i/>
+          <w:iCs/>
+          <w:color w:val="CC0000"/>
+          <w:sz w:val="24"/>
+          <w:szCs w:val="24"/>
+          <w:lang w:val="ca-ES"/>
+        </w:rPr>
+        <w:t>Pre: –</w:t>
+      </w:r>
+    </w:p>
+    <w:p>
+      <w:pPr>
+        <w:pStyle w:val="Normal"/>
+        <w:spacing w:before="0" w:after="0"/>
+        <w:jc w:val="both"/>
+        <w:rPr>
+          <w:b w:val="false"/>
+          <w:b w:val="false"/>
+          <w:bCs w:val="false"/>
+          <w:i/>
+          <w:i/>
+          <w:iCs/>
+          <w:color w:val="CC0000"/>
+          <w:sz w:val="24"/>
+          <w:szCs w:val="24"/>
+        </w:rPr>
+      </w:pPr>
+      <w:r>
+        <w:rPr>
+          <w:rFonts w:cs="Times New Roman" w:ascii="Times New Roman" w:hAnsi="Times New Roman"/>
+          <w:b w:val="false"/>
+          <w:bCs w:val="false"/>
+          <w:i/>
+          <w:iCs/>
+          <w:color w:val="CC0000"/>
+          <w:sz w:val="24"/>
+          <w:szCs w:val="24"/>
+          <w:lang w:val="ca-ES"/>
+        </w:rPr>
+        <w:t>Post: Retorna la durada del transport</w:t>
       </w:r>
     </w:p>
     <w:p>
@@ -5563,263 +5660,7 @@
           <w:szCs w:val="24"/>
           <w:lang w:val="ca-ES"/>
         </w:rPr>
-        <w:t>Double getPreu()</w:t>
-      </w:r>
-    </w:p>
-    <w:p>
-      <w:pPr>
-        <w:pStyle w:val="Normal"/>
-        <w:spacing w:before="0" w:after="0"/>
-        <w:jc w:val="both"/>
-        <w:rPr>
-          <w:rFonts w:ascii="Times New Roman" w:hAnsi="Times New Roman" w:cs="Times New Roman"/>
-          <w:lang w:val="ca-ES"/>
-        </w:rPr>
-      </w:pPr>
-      <w:r>
-        <w:rPr>
-          <w:rFonts w:cs="Times New Roman" w:ascii="Times New Roman" w:hAnsi="Times New Roman"/>
-          <w:lang w:val="ca-ES"/>
-        </w:rPr>
-      </w:r>
-    </w:p>
-    <w:p>
-      <w:pPr>
-        <w:pStyle w:val="Normal"/>
-        <w:spacing w:before="0" w:after="0"/>
-        <w:jc w:val="both"/>
-        <w:rPr>
-          <w:b w:val="false"/>
-          <w:b w:val="false"/>
-          <w:bCs w:val="false"/>
-          <w:i/>
-          <w:i/>
-          <w:iCs/>
-          <w:color w:val="CC0000"/>
-          <w:sz w:val="24"/>
-          <w:szCs w:val="24"/>
-        </w:rPr>
-      </w:pPr>
-      <w:r>
-        <w:rPr>
-          <w:rFonts w:cs="Times New Roman" w:ascii="Times New Roman" w:hAnsi="Times New Roman"/>
-          <w:b w:val="false"/>
-          <w:bCs w:val="false"/>
-          <w:i/>
-          <w:iCs/>
-          <w:color w:val="CC0000"/>
-          <w:sz w:val="24"/>
-          <w:szCs w:val="24"/>
-          <w:lang w:val="ca-ES"/>
-        </w:rPr>
-        <w:t>Pre: –</w:t>
-      </w:r>
-    </w:p>
-    <w:p>
-      <w:pPr>
-        <w:pStyle w:val="Normal"/>
-        <w:spacing w:before="0" w:after="0"/>
-        <w:jc w:val="both"/>
-        <w:rPr>
-          <w:b w:val="false"/>
-          <w:b w:val="false"/>
-          <w:bCs w:val="false"/>
-          <w:i/>
-          <w:i/>
-          <w:iCs/>
-          <w:color w:val="CC0000"/>
-          <w:sz w:val="24"/>
-          <w:szCs w:val="24"/>
-        </w:rPr>
-      </w:pPr>
-      <w:r>
-        <w:rPr>
-          <w:rFonts w:cs="Times New Roman" w:ascii="Times New Roman" w:hAnsi="Times New Roman"/>
-          <w:b w:val="false"/>
-          <w:bCs w:val="false"/>
-          <w:i/>
-          <w:iCs/>
-          <w:color w:val="CC0000"/>
-          <w:sz w:val="24"/>
-          <w:szCs w:val="24"/>
-          <w:lang w:val="ca-ES"/>
-        </w:rPr>
-        <w:t>Post: Retorna la durada del transport</w:t>
-      </w:r>
-    </w:p>
-    <w:p>
-      <w:pPr>
-        <w:pStyle w:val="Normal"/>
-        <w:spacing w:before="0" w:after="0"/>
-        <w:jc w:val="both"/>
-        <w:rPr>
-          <w:b w:val="false"/>
-          <w:b w:val="false"/>
-          <w:bCs w:val="false"/>
-          <w:i w:val="false"/>
-          <w:i w:val="false"/>
-          <w:iCs w:val="false"/>
-          <w:sz w:val="24"/>
-          <w:szCs w:val="24"/>
-        </w:rPr>
-      </w:pPr>
-      <w:r>
-        <w:rPr>
-          <w:rFonts w:cs="Times New Roman" w:ascii="Times New Roman" w:hAnsi="Times New Roman"/>
-          <w:b w:val="false"/>
-          <w:bCs w:val="false"/>
-          <w:i w:val="false"/>
-          <w:iCs w:val="false"/>
-          <w:sz w:val="24"/>
-          <w:szCs w:val="24"/>
-          <w:lang w:val="ca-ES"/>
-        </w:rPr>
         <w:t>Double getDurada()</w:t>
-      </w:r>
-    </w:p>
-    <w:p>
-      <w:pPr>
-        <w:pStyle w:val="Normal"/>
-        <w:spacing w:before="0" w:after="0"/>
-        <w:jc w:val="both"/>
-        <w:rPr>
-          <w:rFonts w:ascii="Times New Roman" w:hAnsi="Times New Roman" w:cs="Times New Roman"/>
-          <w:lang w:val="ca-ES"/>
-        </w:rPr>
-      </w:pPr>
-      <w:r>
-        <w:rPr>
-          <w:rFonts w:cs="Times New Roman" w:ascii="Times New Roman" w:hAnsi="Times New Roman"/>
-          <w:lang w:val="ca-ES"/>
-        </w:rPr>
-      </w:r>
-    </w:p>
-    <w:p>
-      <w:pPr>
-        <w:pStyle w:val="Normal"/>
-        <w:spacing w:before="0" w:after="0"/>
-        <w:jc w:val="both"/>
-        <w:rPr>
-          <w:b w:val="false"/>
-          <w:b w:val="false"/>
-          <w:bCs w:val="false"/>
-          <w:i/>
-          <w:i/>
-          <w:iCs/>
-          <w:color w:val="CC0000"/>
-          <w:sz w:val="24"/>
-          <w:szCs w:val="24"/>
-        </w:rPr>
-      </w:pPr>
-      <w:r>
-        <w:rPr>
-          <w:rFonts w:cs="Times New Roman" w:ascii="Times New Roman" w:hAnsi="Times New Roman"/>
-          <w:b w:val="false"/>
-          <w:bCs w:val="false"/>
-          <w:i/>
-          <w:iCs/>
-          <w:color w:val="CC0000"/>
-          <w:sz w:val="24"/>
-          <w:szCs w:val="24"/>
-          <w:lang w:val="ca-ES"/>
-        </w:rPr>
-        <w:t>Pre: –</w:t>
-      </w:r>
-    </w:p>
-    <w:p>
-      <w:pPr>
-        <w:pStyle w:val="Normal"/>
-        <w:spacing w:before="0" w:after="0"/>
-        <w:jc w:val="both"/>
-        <w:rPr>
-          <w:b w:val="false"/>
-          <w:b w:val="false"/>
-          <w:bCs w:val="false"/>
-          <w:i/>
-          <w:i/>
-          <w:iCs/>
-          <w:color w:val="CC0000"/>
-          <w:sz w:val="24"/>
-          <w:szCs w:val="24"/>
-        </w:rPr>
-      </w:pPr>
-      <w:r>
-        <w:rPr>
-          <w:rFonts w:cs="Times New Roman" w:ascii="Times New Roman" w:hAnsi="Times New Roman"/>
-          <w:b w:val="false"/>
-          <w:bCs w:val="false"/>
-          <w:i/>
-          <w:iCs/>
-          <w:color w:val="CC0000"/>
-          <w:sz w:val="24"/>
-          <w:szCs w:val="24"/>
-          <w:lang w:val="ca-ES"/>
-        </w:rPr>
-        <w:t>Post: Retorna la distància del transport</w:t>
-      </w:r>
-    </w:p>
-    <w:p>
-      <w:pPr>
-        <w:pStyle w:val="Normal"/>
-        <w:spacing w:before="0" w:after="0"/>
-        <w:jc w:val="both"/>
-        <w:rPr>
-          <w:b w:val="false"/>
-          <w:b w:val="false"/>
-          <w:bCs w:val="false"/>
-          <w:i w:val="false"/>
-          <w:i w:val="false"/>
-          <w:iCs w:val="false"/>
-          <w:sz w:val="24"/>
-          <w:szCs w:val="24"/>
-        </w:rPr>
-      </w:pPr>
-      <w:r>
-        <w:rPr>
-          <w:rFonts w:cs="Times New Roman" w:ascii="Times New Roman" w:hAnsi="Times New Roman"/>
-          <w:b w:val="false"/>
-          <w:bCs w:val="false"/>
-          <w:i w:val="false"/>
-          <w:iCs w:val="false"/>
-          <w:sz w:val="24"/>
-          <w:szCs w:val="24"/>
-          <w:lang w:val="ca-ES"/>
-        </w:rPr>
-        <w:t>Double getDistancia()</w:t>
-      </w:r>
-    </w:p>
-    <w:p>
-      <w:pPr>
-        <w:pStyle w:val="Normal"/>
-        <w:spacing w:before="0" w:after="0"/>
-        <w:jc w:val="both"/>
-        <w:rPr>
-          <w:rFonts w:ascii="Times New Roman" w:hAnsi="Times New Roman" w:cs="Times New Roman"/>
-          <w:lang w:val="ca-ES"/>
-        </w:rPr>
-      </w:pPr>
-      <w:r>
-        <w:rPr>
-          <w:rFonts w:cs="Times New Roman" w:ascii="Times New Roman" w:hAnsi="Times New Roman"/>
-          <w:lang w:val="ca-ES"/>
-        </w:rPr>
-      </w:r>
-    </w:p>
-    <w:p>
-      <w:pPr>
-        <w:pStyle w:val="Normal"/>
-        <w:spacing w:before="0" w:after="0"/>
-        <w:jc w:val="both"/>
-        <w:rPr>
-          <w:rFonts w:ascii="Times New Roman" w:hAnsi="Times New Roman" w:cs="Times New Roman"/>
-          <w:lang w:val="ca-ES"/>
-        </w:rPr>
-      </w:pPr>
-      <w:r>
-        <w:rPr>
-          <w:rFonts w:cs="Times New Roman" w:ascii="Times New Roman" w:hAnsi="Times New Roman"/>
-          <w:lang w:val="ca-ES"/>
-        </w:rPr>
       </w:r>
     </w:p>
     <w:p>
@@ -6597,174 +6438,6 @@
         <w:pStyle w:val="Normal"/>
         <w:spacing w:before="0" w:after="0"/>
         <w:jc w:val="both"/>
-        <w:rPr>
-          <w:rFonts w:ascii="Times New Roman" w:hAnsi="Times New Roman" w:cs="Times New Roman"/>
-          <w:sz w:val="24"/>
-          <w:szCs w:val="24"/>
-          <w:lang w:val="ca-ES"/>
-        </w:rPr>
-      </w:pPr>
-      <w:r>
-        <w:rPr>
-          <w:rFonts w:cs="Times New Roman" w:ascii="Times New Roman" w:hAnsi="Times New Roman"/>
-          <w:sz w:val="24"/>
-          <w:szCs w:val="24"/>
-          <w:lang w:val="ca-ES"/>
-        </w:rPr>
-      </w:r>
-    </w:p>
-    <w:p>
-      <w:pPr>
-        <w:pStyle w:val="Normal"/>
-        <w:spacing w:before="0" w:after="0"/>
-        <w:jc w:val="both"/>
-        <w:rPr>
-          <w:rFonts w:ascii="Times New Roman" w:hAnsi="Times New Roman" w:cs="Times New Roman"/>
-          <w:sz w:val="24"/>
-          <w:szCs w:val="24"/>
-          <w:lang w:val="ca-ES"/>
-        </w:rPr>
-      </w:pPr>
-      <w:r>
-        <w:rPr>
-          <w:rFonts w:cs="Times New Roman" w:ascii="Times New Roman" w:hAnsi="Times New Roman"/>
-          <w:sz w:val="24"/>
-          <w:szCs w:val="24"/>
-          <w:lang w:val="ca-ES"/>
-        </w:rPr>
-      </w:r>
-    </w:p>
-    <w:p>
-      <w:pPr>
-        <w:pStyle w:val="Normal"/>
-        <w:spacing w:before="0" w:after="0"/>
-        <w:jc w:val="both"/>
-        <w:rPr>
-          <w:rFonts w:ascii="Times New Roman" w:hAnsi="Times New Roman" w:cs="Times New Roman"/>
-          <w:sz w:val="24"/>
-          <w:szCs w:val="24"/>
-          <w:lang w:val="ca-ES"/>
-        </w:rPr>
-      </w:pPr>
-      <w:r>
-        <w:rPr>
-          <w:rFonts w:cs="Times New Roman" w:ascii="Times New Roman" w:hAnsi="Times New Roman"/>
-          <w:sz w:val="24"/>
-          <w:szCs w:val="24"/>
-          <w:lang w:val="ca-ES"/>
-        </w:rPr>
-      </w:r>
-    </w:p>
-    <w:p>
-      <w:pPr>
-        <w:pStyle w:val="Normal"/>
-        <w:spacing w:before="0" w:after="0"/>
-        <w:jc w:val="both"/>
-        <w:rPr>
-          <w:rFonts w:ascii="Times New Roman" w:hAnsi="Times New Roman" w:cs="Times New Roman"/>
-          <w:sz w:val="24"/>
-          <w:szCs w:val="24"/>
-          <w:lang w:val="ca-ES"/>
-        </w:rPr>
-      </w:pPr>
-      <w:r>
-        <w:rPr>
-          <w:rFonts w:cs="Times New Roman" w:ascii="Times New Roman" w:hAnsi="Times New Roman"/>
-          <w:sz w:val="24"/>
-          <w:szCs w:val="24"/>
-          <w:lang w:val="ca-ES"/>
-        </w:rPr>
-      </w:r>
-    </w:p>
-    <w:p>
-      <w:pPr>
-        <w:pStyle w:val="Normal"/>
-        <w:spacing w:before="0" w:after="0"/>
-        <w:jc w:val="both"/>
-        <w:rPr>
-          <w:rFonts w:ascii="Times New Roman" w:hAnsi="Times New Roman" w:cs="Times New Roman"/>
-          <w:sz w:val="24"/>
-          <w:szCs w:val="24"/>
-          <w:lang w:val="ca-ES"/>
-        </w:rPr>
-      </w:pPr>
-      <w:r>
-        <w:rPr>
-          <w:rFonts w:cs="Times New Roman" w:ascii="Times New Roman" w:hAnsi="Times New Roman"/>
-          <w:sz w:val="24"/>
-          <w:szCs w:val="24"/>
-          <w:lang w:val="ca-ES"/>
-        </w:rPr>
-      </w:r>
-    </w:p>
-    <w:p>
-      <w:pPr>
-        <w:pStyle w:val="Normal"/>
-        <w:spacing w:before="0" w:after="0"/>
-        <w:jc w:val="both"/>
-        <w:rPr>
-          <w:rFonts w:ascii="Times New Roman" w:hAnsi="Times New Roman" w:cs="Times New Roman"/>
-          <w:sz w:val="24"/>
-          <w:szCs w:val="24"/>
-          <w:lang w:val="ca-ES"/>
-        </w:rPr>
-      </w:pPr>
-      <w:r>
-        <w:rPr>
-          <w:rFonts w:cs="Times New Roman" w:ascii="Times New Roman" w:hAnsi="Times New Roman"/>
-          <w:sz w:val="24"/>
-          <w:szCs w:val="24"/>
-          <w:lang w:val="ca-ES"/>
-        </w:rPr>
-      </w:r>
-    </w:p>
-    <w:p>
-      <w:pPr>
-        <w:pStyle w:val="Normal"/>
-        <w:spacing w:before="0" w:after="0"/>
-        <w:jc w:val="both"/>
-        <w:rPr>
-          <w:rFonts w:ascii="Times New Roman" w:hAnsi="Times New Roman" w:cs="Times New Roman"/>
-          <w:sz w:val="24"/>
-          <w:szCs w:val="24"/>
-          <w:lang w:val="ca-ES"/>
-        </w:rPr>
-      </w:pPr>
-      <w:r>
-        <w:rPr>
-          <w:rFonts w:cs="Times New Roman" w:ascii="Times New Roman" w:hAnsi="Times New Roman"/>
-          <w:sz w:val="24"/>
-          <w:szCs w:val="24"/>
-          <w:lang w:val="ca-ES"/>
-        </w:rPr>
-      </w:r>
-    </w:p>
-    <w:p>
-      <w:pPr>
-        <w:pStyle w:val="Normal"/>
-        <w:spacing w:before="0" w:after="0"/>
-        <w:jc w:val="both"/>
-        <w:rPr>
-          <w:rFonts w:ascii="Times New Roman" w:hAnsi="Times New Roman" w:cs="Times New Roman"/>
-          <w:sz w:val="24"/>
-          <w:szCs w:val="24"/>
-          <w:lang w:val="ca-ES"/>
-        </w:rPr>
-      </w:pPr>
-      <w:r>
-        <w:rPr>
-          <w:rFonts w:cs="Times New Roman" w:ascii="Times New Roman" w:hAnsi="Times New Roman"/>
-          <w:sz w:val="24"/>
-          <w:szCs w:val="24"/>
-          <w:lang w:val="ca-ES"/>
-        </w:rPr>
-      </w:r>
-    </w:p>
-    <w:p>
-      <w:pPr>
-        <w:pStyle w:val="Normal"/>
-        <w:spacing w:before="0" w:after="0"/>
-        <w:jc w:val="both"/>
         <w:rPr/>
       </w:pPr>
       <w:r>
@@ -6943,6 +6616,27 @@
         <w:pStyle w:val="Normal"/>
         <w:spacing w:before="0" w:after="0"/>
         <w:jc w:val="both"/>
+        <w:rPr>
+          <w:rFonts w:ascii="Times New Roman" w:hAnsi="Times New Roman" w:cs="Times New Roman"/>
+          <w:sz w:val="24"/>
+          <w:szCs w:val="24"/>
+          <w:lang w:val="ca-ES"/>
+        </w:rPr>
+      </w:pPr>
+      <w:r>
+        <w:rPr>
+          <w:rFonts w:cs="Times New Roman" w:ascii="Times New Roman" w:hAnsi="Times New Roman"/>
+          <w:sz w:val="24"/>
+          <w:szCs w:val="24"/>
+          <w:lang w:val="ca-ES"/>
+        </w:rPr>
+      </w:r>
+    </w:p>
+    <w:p>
+      <w:pPr>
+        <w:pStyle w:val="Normal"/>
+        <w:spacing w:before="0" w:after="0"/>
+        <w:jc w:val="both"/>
         <w:rPr/>
       </w:pPr>
       <w:r>
@@ -7372,22 +7066,112 @@
         <w:pStyle w:val="Normal"/>
         <w:spacing w:before="0" w:after="0"/>
         <w:jc w:val="both"/>
-        <w:rPr>
-          <w:i w:val="false"/>
+        <w:rPr/>
+      </w:pPr>
+      <w:r>
+        <w:rPr>
+          <w:rFonts w:cs="Times New Roman" w:ascii="Times New Roman" w:hAnsi="Times New Roman"/>
           <w:i w:val="false"/>
           <w:iCs w:val="false"/>
-        </w:rPr>
-      </w:pPr>
-      <w:r>
-        <w:rPr>
-          <w:rFonts w:cs="Times New Roman" w:ascii="Times New Roman" w:hAnsi="Times New Roman"/>
+          <w:sz w:val="24"/>
+          <w:szCs w:val="24"/>
+          <w:lang w:val="ca-ES"/>
+        </w:rPr>
+        <w:t>Double getDurada()</w:t>
+      </w:r>
+    </w:p>
+    <w:p>
+      <w:pPr>
+        <w:pStyle w:val="Normal"/>
+        <w:spacing w:before="0" w:after="0"/>
+        <w:jc w:val="both"/>
+        <w:rPr>
+          <w:rFonts w:ascii="Times New Roman" w:hAnsi="Times New Roman" w:cs="Times New Roman"/>
+          <w:sz w:val="24"/>
+          <w:szCs w:val="24"/>
+          <w:lang w:val="ca-ES"/>
+        </w:rPr>
+      </w:pPr>
+      <w:r>
+        <w:rPr>
+          <w:rFonts w:cs="Times New Roman" w:ascii="Times New Roman" w:hAnsi="Times New Roman"/>
+          <w:sz w:val="24"/>
+          <w:szCs w:val="24"/>
+          <w:lang w:val="ca-ES"/>
+        </w:rPr>
+      </w:r>
+    </w:p>
+    <w:p>
+      <w:pPr>
+        <w:pStyle w:val="Normal"/>
+        <w:spacing w:before="0" w:after="0"/>
+        <w:jc w:val="both"/>
+        <w:rPr>
+          <w:i/>
+          <w:i/>
+          <w:iCs/>
+          <w:color w:val="CC0000"/>
+        </w:rPr>
+      </w:pPr>
+      <w:r>
+        <w:rPr>
+          <w:rFonts w:cs="Times New Roman" w:ascii="Times New Roman" w:hAnsi="Times New Roman"/>
+          <w:i/>
+          <w:iCs/>
+          <w:color w:val="CC0000"/>
+          <w:sz w:val="24"/>
+          <w:szCs w:val="24"/>
+          <w:lang w:val="ca-ES"/>
+        </w:rPr>
+        <w:t>Pre: --</w:t>
+      </w:r>
+    </w:p>
+    <w:p>
+      <w:pPr>
+        <w:pStyle w:val="Normal"/>
+        <w:spacing w:before="0" w:after="0"/>
+        <w:jc w:val="both"/>
+        <w:rPr>
+          <w:i/>
+          <w:i/>
+          <w:iCs/>
+          <w:color w:val="CC0000"/>
+        </w:rPr>
+      </w:pPr>
+      <w:r>
+        <w:rPr>
+          <w:rFonts w:cs="Times New Roman" w:ascii="Times New Roman" w:hAnsi="Times New Roman"/>
+          <w:i/>
+          <w:iCs/>
+          <w:color w:val="CC0000"/>
+          <w:sz w:val="24"/>
+          <w:szCs w:val="24"/>
+          <w:lang w:val="ca-ES"/>
+        </w:rPr>
+        <w:t>Post: Retorna el preu del Trajecte</w:t>
+      </w:r>
+    </w:p>
+    <w:p>
+      <w:pPr>
+        <w:pStyle w:val="Normal"/>
+        <w:spacing w:before="0" w:after="0"/>
+        <w:jc w:val="both"/>
+        <w:rPr>
+          <w:i w:val="false"/>
           <w:i w:val="false"/>
           <w:iCs w:val="false"/>
-          <w:sz w:val="24"/>
-          <w:szCs w:val="24"/>
-          <w:lang w:val="ca-ES"/>
-        </w:rPr>
-        <w:t>Double getDurada()</w:t>
+        </w:rPr>
+      </w:pPr>
+      <w:r>
+        <w:rPr>
+          <w:rFonts w:cs="Times New Roman" w:ascii="Times New Roman" w:hAnsi="Times New Roman"/>
+          <w:i w:val="false"/>
+          <w:iCs w:val="false"/>
+          <w:sz w:val="24"/>
+          <w:szCs w:val="24"/>
+          <w:lang w:val="ca-ES"/>
+        </w:rPr>
+        <w:t>Double getPreu()</w:t>
       </w:r>
     </w:p>
     <w:p>
@@ -7458,7 +7242,7 @@
           <w:szCs w:val="24"/>
           <w:lang w:val="ca-ES"/>
         </w:rPr>
-        <w:t>Post: Retorna la distància del  Trajecte en quilòmetres</w:t>
+        <w:t>Post: Retorna l’hora de Sortida del Trajecte</w:t>
       </w:r>
     </w:p>
     <w:p>
@@ -7481,7 +7265,7 @@
           <w:szCs w:val="24"/>
           <w:lang w:val="ca-ES"/>
         </w:rPr>
-        <w:t>Double getDist()</w:t>
+        <w:t>HoraDia getSortida()</w:t>
       </w:r>
     </w:p>
     <w:p>
@@ -7552,7 +7336,7 @@
           <w:szCs w:val="24"/>
           <w:lang w:val="ca-ES"/>
         </w:rPr>
-        <w:t>Post: Retorna el preu del Trajecte</w:t>
+        <w:t>Post: Retorna l’hora d’Arribada del Trajecte</w:t>
       </w:r>
     </w:p>
     <w:p>
@@ -7575,89 +7359,22 @@
           <w:szCs w:val="24"/>
           <w:lang w:val="ca-ES"/>
         </w:rPr>
-        <w:t>Double getPreu()</w:t>
-      </w:r>
-    </w:p>
-    <w:p>
-      <w:pPr>
-        <w:pStyle w:val="Normal"/>
-        <w:spacing w:before="0" w:after="0"/>
-        <w:jc w:val="both"/>
-        <w:rPr>
-          <w:rFonts w:ascii="Times New Roman" w:hAnsi="Times New Roman" w:cs="Times New Roman"/>
-          <w:sz w:val="24"/>
-          <w:szCs w:val="24"/>
-          <w:lang w:val="ca-ES"/>
-        </w:rPr>
-      </w:pPr>
-      <w:r>
-        <w:rPr>
-          <w:rFonts w:cs="Times New Roman" w:ascii="Times New Roman" w:hAnsi="Times New Roman"/>
-          <w:sz w:val="24"/>
-          <w:szCs w:val="24"/>
-          <w:lang w:val="ca-ES"/>
-        </w:rPr>
-      </w:r>
-    </w:p>
-    <w:p>
-      <w:pPr>
-        <w:pStyle w:val="Normal"/>
-        <w:spacing w:before="0" w:after="0"/>
-        <w:jc w:val="both"/>
-        <w:rPr>
-          <w:i/>
-          <w:i/>
-          <w:iCs/>
-          <w:color w:val="CC0000"/>
-        </w:rPr>
-      </w:pPr>
-      <w:r>
-        <w:rPr>
-          <w:rFonts w:cs="Times New Roman" w:ascii="Times New Roman" w:hAnsi="Times New Roman"/>
-          <w:i/>
-          <w:iCs/>
-          <w:color w:val="CC0000"/>
-          <w:sz w:val="24"/>
-          <w:szCs w:val="24"/>
-          <w:lang w:val="ca-ES"/>
-        </w:rPr>
-        <w:t>Pre: --</w:t>
-      </w:r>
-    </w:p>
-    <w:p>
-      <w:pPr>
-        <w:pStyle w:val="Normal"/>
-        <w:spacing w:before="0" w:after="0"/>
-        <w:jc w:val="both"/>
-        <w:rPr>
-          <w:i/>
-          <w:i/>
-          <w:iCs/>
-          <w:color w:val="CC0000"/>
-        </w:rPr>
-      </w:pPr>
-      <w:r>
-        <w:rPr>
-          <w:rFonts w:cs="Times New Roman" w:ascii="Times New Roman" w:hAnsi="Times New Roman"/>
-          <w:i/>
-          <w:iCs/>
-          <w:color w:val="CC0000"/>
-          <w:sz w:val="24"/>
-          <w:szCs w:val="24"/>
-          <w:lang w:val="ca-ES"/>
-        </w:rPr>
-        <w:t>Post: Retorna l’hora de Sortida del Trajecte</w:t>
-      </w:r>
-    </w:p>
-    <w:p>
-      <w:pPr>
-        <w:pStyle w:val="Normal"/>
-        <w:spacing w:before="0" w:after="0"/>
-        <w:jc w:val="both"/>
-        <w:rPr>
+        <w:t>HoraDia getArribada()</w:t>
+      </w:r>
+    </w:p>
+    <w:p>
+      <w:pPr>
+        <w:pStyle w:val="Normal"/>
+        <w:spacing w:before="0" w:after="0"/>
+        <w:jc w:val="both"/>
+        <w:rPr>
+          <w:rFonts w:ascii="Times New Roman" w:hAnsi="Times New Roman" w:cs="Times New Roman"/>
           <w:i w:val="false"/>
           <w:i w:val="false"/>
           <w:iCs w:val="false"/>
+          <w:sz w:val="24"/>
+          <w:szCs w:val="24"/>
+          <w:lang w:val="ca-ES"/>
         </w:rPr>
       </w:pPr>
       <w:r>
@@ -7669,89 +7386,21 @@
           <w:szCs w:val="24"/>
           <w:lang w:val="ca-ES"/>
         </w:rPr>
-        <w:t>HoraDia getSortida()</w:t>
-      </w:r>
-    </w:p>
-    <w:p>
-      <w:pPr>
-        <w:pStyle w:val="Normal"/>
-        <w:spacing w:before="0" w:after="0"/>
-        <w:jc w:val="both"/>
-        <w:rPr>
-          <w:rFonts w:ascii="Times New Roman" w:hAnsi="Times New Roman" w:cs="Times New Roman"/>
-          <w:sz w:val="24"/>
-          <w:szCs w:val="24"/>
-          <w:lang w:val="ca-ES"/>
-        </w:rPr>
-      </w:pPr>
-      <w:r>
-        <w:rPr>
-          <w:rFonts w:cs="Times New Roman" w:ascii="Times New Roman" w:hAnsi="Times New Roman"/>
-          <w:sz w:val="24"/>
-          <w:szCs w:val="24"/>
-          <w:lang w:val="ca-ES"/>
-        </w:rPr>
-      </w:r>
-    </w:p>
-    <w:p>
-      <w:pPr>
-        <w:pStyle w:val="Normal"/>
-        <w:spacing w:before="0" w:after="0"/>
-        <w:jc w:val="both"/>
-        <w:rPr>
-          <w:i/>
-          <w:i/>
-          <w:iCs/>
-          <w:color w:val="CC0000"/>
-        </w:rPr>
-      </w:pPr>
-      <w:r>
-        <w:rPr>
-          <w:rFonts w:cs="Times New Roman" w:ascii="Times New Roman" w:hAnsi="Times New Roman"/>
-          <w:i/>
-          <w:iCs/>
-          <w:color w:val="CC0000"/>
-          <w:sz w:val="24"/>
-          <w:szCs w:val="24"/>
-          <w:lang w:val="ca-ES"/>
-        </w:rPr>
-        <w:t>Pre: --</w:t>
-      </w:r>
-    </w:p>
-    <w:p>
-      <w:pPr>
-        <w:pStyle w:val="Normal"/>
-        <w:spacing w:before="0" w:after="0"/>
-        <w:jc w:val="both"/>
-        <w:rPr>
-          <w:i/>
-          <w:i/>
-          <w:iCs/>
-          <w:color w:val="CC0000"/>
-        </w:rPr>
-      </w:pPr>
-      <w:r>
-        <w:rPr>
-          <w:rFonts w:cs="Times New Roman" w:ascii="Times New Roman" w:hAnsi="Times New Roman"/>
-          <w:i/>
-          <w:iCs/>
-          <w:color w:val="CC0000"/>
-          <w:sz w:val="24"/>
-          <w:szCs w:val="24"/>
-          <w:lang w:val="ca-ES"/>
-        </w:rPr>
-        <w:t>Post: Retorna l’hora d’Arribada del Trajecte</w:t>
-      </w:r>
-    </w:p>
-    <w:p>
-      <w:pPr>
-        <w:pStyle w:val="Normal"/>
-        <w:spacing w:before="0" w:after="0"/>
-        <w:jc w:val="both"/>
-        <w:rPr>
+      </w:r>
+    </w:p>
+    <w:p>
+      <w:pPr>
+        <w:pStyle w:val="Normal"/>
+        <w:spacing w:before="0" w:after="0"/>
+        <w:jc w:val="both"/>
+        <w:rPr>
+          <w:rFonts w:ascii="Times New Roman" w:hAnsi="Times New Roman" w:cs="Times New Roman"/>
           <w:i w:val="false"/>
           <w:i w:val="false"/>
           <w:iCs w:val="false"/>
+          <w:sz w:val="24"/>
+          <w:szCs w:val="24"/>
+          <w:lang w:val="ca-ES"/>
         </w:rPr>
       </w:pPr>
       <w:r>
@@ -7763,7 +7412,110 @@
           <w:szCs w:val="24"/>
           <w:lang w:val="ca-ES"/>
         </w:rPr>
-        <w:t>HoraDia getArribada()</w:t>
+      </w:r>
+    </w:p>
+    <w:p>
+      <w:pPr>
+        <w:pStyle w:val="Normal"/>
+        <w:spacing w:before="0" w:after="0"/>
+        <w:jc w:val="both"/>
+        <w:rPr>
+          <w:rFonts w:ascii="Times New Roman" w:hAnsi="Times New Roman" w:cs="Times New Roman"/>
+          <w:i w:val="false"/>
+          <w:i w:val="false"/>
+          <w:iCs w:val="false"/>
+          <w:sz w:val="24"/>
+          <w:szCs w:val="24"/>
+          <w:lang w:val="ca-ES"/>
+        </w:rPr>
+      </w:pPr>
+      <w:r>
+        <w:rPr>
+          <w:rFonts w:cs="Times New Roman" w:ascii="Times New Roman" w:hAnsi="Times New Roman"/>
+          <w:i w:val="false"/>
+          <w:iCs w:val="false"/>
+          <w:sz w:val="24"/>
+          <w:szCs w:val="24"/>
+          <w:lang w:val="ca-ES"/>
+        </w:rPr>
+      </w:r>
+    </w:p>
+    <w:p>
+      <w:pPr>
+        <w:pStyle w:val="Normal"/>
+        <w:spacing w:before="0" w:after="0"/>
+        <w:jc w:val="both"/>
+        <w:rPr>
+          <w:rFonts w:ascii="Times New Roman" w:hAnsi="Times New Roman" w:cs="Times New Roman"/>
+          <w:i w:val="false"/>
+          <w:i w:val="false"/>
+          <w:iCs w:val="false"/>
+          <w:sz w:val="24"/>
+          <w:szCs w:val="24"/>
+          <w:lang w:val="ca-ES"/>
+        </w:rPr>
+      </w:pPr>
+      <w:r>
+        <w:rPr>
+          <w:rFonts w:cs="Times New Roman" w:ascii="Times New Roman" w:hAnsi="Times New Roman"/>
+          <w:i w:val="false"/>
+          <w:iCs w:val="false"/>
+          <w:sz w:val="24"/>
+          <w:szCs w:val="24"/>
+          <w:lang w:val="ca-ES"/>
+        </w:rPr>
+      </w:r>
+    </w:p>
+    <w:p>
+      <w:pPr>
+        <w:pStyle w:val="Normal"/>
+        <w:spacing w:before="0" w:after="0"/>
+        <w:jc w:val="both"/>
+        <w:rPr>
+          <w:rFonts w:ascii="Times New Roman" w:hAnsi="Times New Roman" w:cs="Times New Roman"/>
+          <w:i w:val="false"/>
+          <w:i w:val="false"/>
+          <w:iCs w:val="false"/>
+          <w:sz w:val="24"/>
+          <w:szCs w:val="24"/>
+          <w:lang w:val="ca-ES"/>
+        </w:rPr>
+      </w:pPr>
+      <w:r>
+        <w:rPr>
+          <w:rFonts w:cs="Times New Roman" w:ascii="Times New Roman" w:hAnsi="Times New Roman"/>
+          <w:i w:val="false"/>
+          <w:iCs w:val="false"/>
+          <w:sz w:val="24"/>
+          <w:szCs w:val="24"/>
+          <w:lang w:val="ca-ES"/>
+        </w:rPr>
+      </w:r>
+    </w:p>
+    <w:p>
+      <w:pPr>
+        <w:pStyle w:val="Normal"/>
+        <w:spacing w:before="0" w:after="0"/>
+        <w:jc w:val="both"/>
+        <w:rPr>
+          <w:rFonts w:ascii="Times New Roman" w:hAnsi="Times New Roman" w:cs="Times New Roman"/>
+          <w:i w:val="false"/>
+          <w:i w:val="false"/>
+          <w:iCs w:val="false"/>
+          <w:sz w:val="24"/>
+          <w:szCs w:val="24"/>
+          <w:lang w:val="ca-ES"/>
+        </w:rPr>
+      </w:pPr>
+      <w:r>
+        <w:rPr>
+          <w:rFonts w:cs="Times New Roman" w:ascii="Times New Roman" w:hAnsi="Times New Roman"/>
+          <w:i w:val="false"/>
+          <w:iCs w:val="false"/>
+          <w:sz w:val="24"/>
+          <w:szCs w:val="24"/>
+          <w:lang w:val="ca-ES"/>
+        </w:rPr>
       </w:r>
     </w:p>
     <w:p>
@@ -7871,17 +7623,21 @@
           <w:szCs w:val="32"/>
           <w:lang w:val="ca-ES"/>
         </w:rPr>
-        <w:t xml:space="preserve">Descripció general: Conté el conjunt de </w:t>
-      </w:r>
-      <w:r>
-        <w:rPr>
-          <w:rFonts w:cs="Times New Roman" w:ascii="Times New Roman" w:hAnsi="Times New Roman"/>
+        <w:t>Descripció general: Conté el conjunt de subtrajectes dels viatges, juntament amb els PuntInteres i Llocs on s’ha passat del mapa. També conté un trajecte absolut de Ruta.</w:t>
+      </w:r>
+    </w:p>
+    <w:p>
+      <w:pPr>
+        <w:pStyle w:val="Normal"/>
+        <w:spacing w:before="0" w:after="0"/>
+        <w:jc w:val="both"/>
+        <w:rPr>
+          <w:rFonts w:ascii="Times New Roman" w:hAnsi="Times New Roman" w:cs="Times New Roman"/>
           <w:sz w:val="28"/>
           <w:szCs w:val="32"/>
           <w:lang w:val="ca-ES"/>
         </w:rPr>
-        <w:t>sub</w:t>
-      </w:r>
+      </w:pPr>
       <w:r>
         <w:rPr>
           <w:rFonts w:cs="Times New Roman" w:ascii="Times New Roman" w:hAnsi="Times New Roman"/>
@@ -7889,55 +7645,6 @@
           <w:szCs w:val="32"/>
           <w:lang w:val="ca-ES"/>
         </w:rPr>
-        <w:t>trajectes dels viatges, juntament amb el</w:t>
-      </w:r>
-      <w:r>
-        <w:rPr>
-          <w:rFonts w:cs="Times New Roman" w:ascii="Times New Roman" w:hAnsi="Times New Roman"/>
-          <w:sz w:val="28"/>
-          <w:szCs w:val="32"/>
-          <w:lang w:val="ca-ES"/>
-        </w:rPr>
-        <w:t>s PuntInteres i L</w:t>
-      </w:r>
-      <w:r>
-        <w:rPr>
-          <w:rFonts w:cs="Times New Roman" w:ascii="Times New Roman" w:hAnsi="Times New Roman"/>
-          <w:sz w:val="28"/>
-          <w:szCs w:val="32"/>
-          <w:lang w:val="ca-ES"/>
-        </w:rPr>
-        <w:t xml:space="preserve">locs on s’ha passat del mapa. </w:t>
-      </w:r>
-      <w:r>
-        <w:rPr>
-          <w:rFonts w:cs="Times New Roman" w:ascii="Times New Roman" w:hAnsi="Times New Roman"/>
-          <w:sz w:val="28"/>
-          <w:szCs w:val="32"/>
-          <w:lang w:val="ca-ES"/>
-        </w:rPr>
-        <w:t>També conté un trajecte absolut de Ruta.</w:t>
-      </w:r>
-    </w:p>
-    <w:p>
-      <w:pPr>
-        <w:pStyle w:val="Normal"/>
-        <w:spacing w:before="0" w:after="0"/>
-        <w:jc w:val="both"/>
-        <w:rPr>
-          <w:rFonts w:ascii="Times New Roman" w:hAnsi="Times New Roman" w:cs="Times New Roman"/>
-          <w:sz w:val="28"/>
-          <w:szCs w:val="32"/>
-          <w:lang w:val="ca-ES"/>
-        </w:rPr>
-      </w:pPr>
-      <w:r>
-        <w:rPr>
-          <w:rFonts w:cs="Times New Roman" w:ascii="Times New Roman" w:hAnsi="Times New Roman"/>
-          <w:sz w:val="28"/>
-          <w:szCs w:val="32"/>
-          <w:lang w:val="ca-ES"/>
-        </w:rPr>
       </w:r>
     </w:p>
     <w:p>
@@ -8067,18 +7774,7 @@
           <w:szCs w:val="24"/>
           <w:lang w:val="ca-ES"/>
         </w:rPr>
-        <w:t xml:space="preserve">Post: </w:t>
-      </w:r>
-      <w:r>
-        <w:rPr>
-          <w:rFonts w:cs="Times New Roman" w:ascii="Times New Roman" w:hAnsi="Times New Roman"/>
-          <w:i/>
-          <w:color w:val="CC0000"/>
-          <w:sz w:val="24"/>
-          <w:szCs w:val="24"/>
-          <w:lang w:val="ca-ES"/>
-        </w:rPr>
-        <w:t xml:space="preserve">Retorna cert si el Trajecte absolut de la ruta té </w:t>
+        <w:t xml:space="preserve">Post: Retorna cert si el Trajecte absolut de la ruta té </w:t>
       </w:r>
       <w:bookmarkStart w:id="2" w:name="__DdeLink__374_664972739"/>
       <w:r>
@@ -8102,51 +7798,7 @@
           <w:szCs w:val="24"/>
           <w:lang w:val="ca-ES"/>
         </w:rPr>
-        <w:t xml:space="preserve">com origen i “desti” com destí, </w:t>
-      </w:r>
-      <w:r>
-        <w:rPr>
-          <w:rFonts w:cs="Times New Roman" w:ascii="Times New Roman" w:hAnsi="Times New Roman"/>
-          <w:i/>
-          <w:color w:val="CC0000"/>
-          <w:sz w:val="24"/>
-          <w:szCs w:val="24"/>
-          <w:lang w:val="ca-ES"/>
-        </w:rPr>
-        <w:t xml:space="preserve">i també opcionalment passa per tots els </w:t>
-      </w:r>
-      <w:r>
-        <w:rPr>
-          <w:rFonts w:cs="Times New Roman" w:ascii="Times New Roman" w:hAnsi="Times New Roman"/>
-          <w:i/>
-          <w:color w:val="CC0000"/>
-          <w:sz w:val="24"/>
-          <w:szCs w:val="24"/>
-          <w:lang w:val="ca-ES"/>
-        </w:rPr>
-        <w:t>“</w:t>
-      </w:r>
-      <w:r>
-        <w:rPr>
-          <w:rFonts w:cs="Times New Roman" w:ascii="Times New Roman" w:hAnsi="Times New Roman"/>
-          <w:i/>
-          <w:color w:val="CC0000"/>
-          <w:sz w:val="24"/>
-          <w:szCs w:val="24"/>
-          <w:lang w:val="ca-ES"/>
-        </w:rPr>
-        <w:t>punts</w:t>
-      </w:r>
-      <w:r>
-        <w:rPr>
-          <w:rFonts w:cs="Times New Roman" w:ascii="Times New Roman" w:hAnsi="Times New Roman"/>
-          <w:i/>
-          <w:color w:val="CC0000"/>
-          <w:sz w:val="24"/>
-          <w:szCs w:val="24"/>
-          <w:lang w:val="ca-ES"/>
-        </w:rPr>
-        <w:t>”. És a dir, si la Ruta està completada.</w:t>
+        <w:t>com origen i “desti” com destí, i també opcionalment passa per tots els “punts”. És a dir, si la Ruta està completada.</w:t>
       </w:r>
     </w:p>
     <w:p>
@@ -8163,25 +7815,7 @@
           <w:szCs w:val="24"/>
           <w:lang w:val="ca-ES"/>
         </w:rPr>
-        <w:t xml:space="preserve">Boolean esCompleta(PuntInteres origen, PuntInteres desti, </w:t>
-      </w:r>
-      <w:r>
-        <w:rPr>
-          <w:rFonts w:cs="Times New Roman" w:ascii="Times New Roman" w:hAnsi="Times New Roman"/>
-          <w:sz w:val="24"/>
-          <w:szCs w:val="24"/>
-          <w:lang w:val="ca-ES"/>
-        </w:rPr>
-        <w:t>Collection&lt;PuntInteres&gt; punts</w:t>
-      </w:r>
-      <w:r>
-        <w:rPr>
-          <w:rFonts w:cs="Times New Roman" w:ascii="Times New Roman" w:hAnsi="Times New Roman"/>
-          <w:sz w:val="24"/>
-          <w:szCs w:val="24"/>
-          <w:lang w:val="ca-ES"/>
-        </w:rPr>
-        <w:t>)</w:t>
+        <w:t>Boolean esCompleta(PuntInteres origen, PuntInteres desti, Collection&lt;PuntInteres&gt; punts)</w:t>
       </w:r>
     </w:p>
     <w:p>
@@ -8240,69 +7874,29 @@
           <w:szCs w:val="24"/>
           <w:lang w:val="ca-ES"/>
         </w:rPr>
-        <w:t xml:space="preserve">Post: Afegeix un </w:t>
-      </w:r>
-      <w:r>
-        <w:rPr>
-          <w:rFonts w:cs="Times New Roman" w:ascii="Times New Roman" w:hAnsi="Times New Roman"/>
-          <w:i/>
-          <w:color w:val="CC0000"/>
-          <w:sz w:val="24"/>
-          <w:szCs w:val="24"/>
-          <w:lang w:val="ca-ES"/>
-        </w:rPr>
-        <w:t>subtrajecte</w:t>
-      </w:r>
-      <w:r>
-        <w:rPr>
-          <w:rFonts w:cs="Times New Roman" w:ascii="Times New Roman" w:hAnsi="Times New Roman"/>
-          <w:i/>
-          <w:color w:val="CC0000"/>
-          <w:sz w:val="24"/>
-          <w:szCs w:val="24"/>
-          <w:lang w:val="ca-ES"/>
-        </w:rPr>
-        <w:t xml:space="preserve"> a la Ruta</w:t>
-      </w:r>
-    </w:p>
-    <w:p>
-      <w:pPr>
-        <w:pStyle w:val="Normal"/>
-        <w:spacing w:before="0" w:after="0"/>
-        <w:jc w:val="both"/>
-        <w:rPr>
-          <w:rFonts w:ascii="Times New Roman" w:hAnsi="Times New Roman" w:cs="Times New Roman"/>
-          <w:sz w:val="24"/>
-          <w:szCs w:val="24"/>
-          <w:lang w:val="ca-ES"/>
-        </w:rPr>
-      </w:pPr>
-      <w:r>
-        <w:rPr>
-          <w:rFonts w:cs="Times New Roman" w:ascii="Times New Roman" w:hAnsi="Times New Roman"/>
-          <w:sz w:val="24"/>
-          <w:szCs w:val="24"/>
-          <w:lang w:val="ca-ES"/>
-        </w:rPr>
-        <w:t>void afegeix</w:t>
-      </w:r>
-      <w:r>
-        <w:rPr>
-          <w:rFonts w:cs="Times New Roman" w:ascii="Times New Roman" w:hAnsi="Times New Roman"/>
-          <w:sz w:val="24"/>
-          <w:szCs w:val="24"/>
-          <w:lang w:val="ca-ES"/>
-        </w:rPr>
-        <w:t>Subt</w:t>
-      </w:r>
-      <w:r>
-        <w:rPr>
-          <w:rFonts w:cs="Times New Roman" w:ascii="Times New Roman" w:hAnsi="Times New Roman"/>
-          <w:sz w:val="24"/>
-          <w:szCs w:val="24"/>
-          <w:lang w:val="ca-ES"/>
-        </w:rPr>
-        <w:t>rajecte(Trajecte traj)</w:t>
+        <w:t>Post: Afegeix un subtrajecte a la Ruta</w:t>
+      </w:r>
+    </w:p>
+    <w:p>
+      <w:pPr>
+        <w:pStyle w:val="Normal"/>
+        <w:spacing w:before="0" w:after="0"/>
+        <w:jc w:val="both"/>
+        <w:rPr>
+          <w:rFonts w:ascii="Times New Roman" w:hAnsi="Times New Roman" w:cs="Times New Roman"/>
+          <w:sz w:val="24"/>
+          <w:szCs w:val="24"/>
+          <w:lang w:val="ca-ES"/>
+        </w:rPr>
+      </w:pPr>
+      <w:r>
+        <w:rPr>
+          <w:rFonts w:cs="Times New Roman" w:ascii="Times New Roman" w:hAnsi="Times New Roman"/>
+          <w:sz w:val="24"/>
+          <w:szCs w:val="24"/>
+          <w:lang w:val="ca-ES"/>
+        </w:rPr>
+        <w:t>void afegeixSubtrajecte(Trajecte traj)</w:t>
       </w:r>
     </w:p>
     <w:p>
@@ -8363,18 +7957,7 @@
           <w:szCs w:val="24"/>
           <w:lang w:val="ca-ES"/>
         </w:rPr>
-        <w:t xml:space="preserve">Post: </w:t>
-      </w:r>
-      <w:r>
-        <w:rPr>
-          <w:rFonts w:cs="Times New Roman" w:ascii="Times New Roman" w:hAnsi="Times New Roman"/>
-          <w:i/>
-          <w:color w:val="CC0000"/>
-          <w:sz w:val="24"/>
-          <w:szCs w:val="24"/>
-          <w:lang w:val="ca-ES"/>
-        </w:rPr>
-        <w:t>Retorna cert si la Ruta es buida, fals altrament</w:t>
+        <w:t>Post: Retorna cert si la Ruta es buida, fals altrament</w:t>
       </w:r>
     </w:p>
     <w:p>
@@ -8391,16 +7974,7 @@
           <w:szCs w:val="24"/>
           <w:lang w:val="ca-ES"/>
         </w:rPr>
-        <w:t>Boolean isEmpty</w:t>
-      </w:r>
-      <w:r>
-        <w:rPr>
-          <w:rFonts w:cs="Times New Roman" w:ascii="Times New Roman" w:hAnsi="Times New Roman"/>
-          <w:sz w:val="24"/>
-          <w:szCs w:val="24"/>
-          <w:lang w:val="ca-ES"/>
-        </w:rPr>
-        <w:t>()</w:t>
+        <w:t>Boolean isEmpty()</w:t>
       </w:r>
     </w:p>
     <w:p>
@@ -8594,7 +8168,12 @@
         </w:rPr>
       </w:pPr>
       <w:r>
-        <w:rPr/>
+        <w:rPr>
+          <w:rFonts w:cs="Times New Roman" w:ascii="Times New Roman" w:hAnsi="Times New Roman"/>
+          <w:sz w:val="24"/>
+          <w:szCs w:val="24"/>
+          <w:lang w:val="ca-ES"/>
+        </w:rPr>
       </w:r>
     </w:p>
     <w:p>
@@ -9355,7 +8934,52 @@
         </w:rPr>
       </w:pPr>
       <w:r>
+        <w:rPr>
+          <w:rFonts w:cs="Times New Roman" w:ascii="Times New Roman" w:hAnsi="Times New Roman"/>
+          <w:sz w:val="24"/>
+          <w:szCs w:val="24"/>
+          <w:lang w:val="ca-ES"/>
+        </w:rPr>
+      </w:r>
+    </w:p>
+    <w:p>
+      <w:pPr>
+        <w:pStyle w:val="Normal"/>
+        <w:spacing w:before="0" w:after="0"/>
+        <w:jc w:val="both"/>
         <w:rPr/>
+      </w:pPr>
+      <w:r>
+        <w:rPr>
+          <w:rFonts w:cs="Times New Roman" w:ascii="Times New Roman" w:hAnsi="Times New Roman"/>
+          <w:i/>
+          <w:color w:val="CC0000"/>
+          <w:sz w:val="24"/>
+          <w:szCs w:val="24"/>
+          <w:lang w:val="ca-ES"/>
+        </w:rPr>
+        <w:t>Pre: --</w:t>
+      </w:r>
+    </w:p>
+    <w:p>
+      <w:pPr>
+        <w:pStyle w:val="Normal"/>
+        <w:spacing w:before="0" w:after="0"/>
+        <w:jc w:val="both"/>
+        <w:rPr>
+          <w:color w:val="CC0000"/>
+        </w:rPr>
+      </w:pPr>
+      <w:r>
+        <w:rPr>
+          <w:rFonts w:cs="Times New Roman" w:ascii="Times New Roman" w:hAnsi="Times New Roman"/>
+          <w:i/>
+          <w:color w:val="CC0000"/>
+          <w:sz w:val="24"/>
+          <w:szCs w:val="24"/>
+          <w:lang w:val="ca-ES"/>
+        </w:rPr>
+        <w:t>Post: Calcula una Ruta mitjançant un algorisme voraç</w:t>
       </w:r>
     </w:p>
     <w:p>
@@ -9366,6 +8990,66 @@
         <w:rPr/>
       </w:pPr>
       <w:bookmarkStart w:id="3" w:name="__DdeLink__368_664972739"/>
+      <w:bookmarkEnd w:id="3"/>
+      <w:r>
+        <w:rPr>
+          <w:rFonts w:cs="Times New Roman" w:ascii="Times New Roman" w:hAnsi="Times New Roman"/>
+          <w:sz w:val="24"/>
+          <w:szCs w:val="24"/>
+          <w:lang w:val="ca-ES"/>
+        </w:rPr>
+        <w:t>Ruta calcularRutaGreedy(grupClients clients, Mapa mon)</w:t>
+      </w:r>
+    </w:p>
+    <w:p>
+      <w:pPr>
+        <w:pStyle w:val="Normal"/>
+        <w:spacing w:before="0" w:after="0"/>
+        <w:jc w:val="both"/>
+        <w:rPr>
+          <w:rFonts w:ascii="Times New Roman" w:hAnsi="Times New Roman" w:cs="Times New Roman"/>
+          <w:sz w:val="24"/>
+          <w:szCs w:val="24"/>
+          <w:lang w:val="ca-ES"/>
+        </w:rPr>
+      </w:pPr>
+      <w:r>
+        <w:rPr>
+          <w:rFonts w:cs="Times New Roman" w:ascii="Times New Roman" w:hAnsi="Times New Roman"/>
+          <w:sz w:val="24"/>
+          <w:szCs w:val="24"/>
+          <w:lang w:val="ca-ES"/>
+        </w:rPr>
+      </w:r>
+    </w:p>
+    <w:p>
+      <w:pPr>
+        <w:pStyle w:val="Normal"/>
+        <w:spacing w:before="0" w:after="0"/>
+        <w:jc w:val="both"/>
+        <w:rPr>
+          <w:rFonts w:ascii="Times New Roman" w:hAnsi="Times New Roman" w:cs="Times New Roman"/>
+          <w:sz w:val="24"/>
+          <w:szCs w:val="24"/>
+          <w:lang w:val="ca-ES"/>
+        </w:rPr>
+      </w:pPr>
+      <w:r>
+        <w:rPr>
+          <w:rFonts w:cs="Times New Roman" w:ascii="Times New Roman" w:hAnsi="Times New Roman"/>
+          <w:sz w:val="24"/>
+          <w:szCs w:val="24"/>
+          <w:lang w:val="ca-ES"/>
+        </w:rPr>
+      </w:r>
+    </w:p>
+    <w:p>
+      <w:pPr>
+        <w:pStyle w:val="Normal"/>
+        <w:spacing w:before="0" w:after="0"/>
+        <w:jc w:val="both"/>
+        <w:rPr/>
+      </w:pPr>
       <w:r>
         <w:rPr>
           <w:rFonts w:cs="Times New Roman" w:ascii="Times New Roman" w:hAnsi="Times New Roman"/>
@@ -9383,167 +9067,61 @@
         <w:pStyle w:val="Normal"/>
         <w:spacing w:before="0" w:after="0"/>
         <w:jc w:val="both"/>
-        <w:rPr>
-          <w:color w:val="CC0000"/>
-        </w:rPr>
-      </w:pPr>
-      <w:r>
-        <w:rPr>
-          <w:rFonts w:cs="Times New Roman" w:ascii="Times New Roman" w:hAnsi="Times New Roman"/>
-          <w:i/>
-          <w:color w:val="CC0000"/>
-          <w:sz w:val="24"/>
-          <w:szCs w:val="24"/>
-          <w:lang w:val="ca-ES"/>
-        </w:rPr>
-        <w:t>Post: Calcula una Ruta mitjançant un algorisme voraç</w:t>
-      </w:r>
-    </w:p>
-    <w:p>
-      <w:pPr>
-        <w:pStyle w:val="Normal"/>
-        <w:spacing w:before="0" w:after="0"/>
-        <w:jc w:val="both"/>
         <w:rPr/>
       </w:pPr>
-      <w:bookmarkStart w:id="4" w:name="__DdeLink__368_664972739"/>
-      <w:bookmarkEnd w:id="4"/>
-      <w:r>
-        <w:rPr>
-          <w:rFonts w:cs="Times New Roman" w:ascii="Times New Roman" w:hAnsi="Times New Roman"/>
-          <w:sz w:val="24"/>
-          <w:szCs w:val="24"/>
-          <w:lang w:val="ca-ES"/>
-        </w:rPr>
-        <w:t>Ruta calcularRutaGreedy(grupClients clients, Mapa mon)</w:t>
-      </w:r>
-    </w:p>
-    <w:p>
-      <w:pPr>
-        <w:pStyle w:val="Normal"/>
-        <w:spacing w:before="0" w:after="0"/>
-        <w:jc w:val="both"/>
-        <w:rPr>
-          <w:rFonts w:ascii="Times New Roman" w:hAnsi="Times New Roman" w:cs="Times New Roman"/>
-          <w:sz w:val="24"/>
-          <w:szCs w:val="24"/>
-          <w:lang w:val="ca-ES"/>
-        </w:rPr>
-      </w:pPr>
-      <w:r>
-        <w:rPr>
-          <w:rFonts w:cs="Times New Roman" w:ascii="Times New Roman" w:hAnsi="Times New Roman"/>
-          <w:sz w:val="24"/>
-          <w:szCs w:val="24"/>
-          <w:lang w:val="ca-ES"/>
-        </w:rPr>
-      </w:r>
-    </w:p>
-    <w:p>
-      <w:pPr>
-        <w:pStyle w:val="Normal"/>
-        <w:spacing w:before="0" w:after="0"/>
-        <w:jc w:val="both"/>
-        <w:rPr/>
-      </w:pPr>
-      <w:r>
-        <w:rPr>
-          <w:rFonts w:cs="Times New Roman" w:ascii="Times New Roman" w:hAnsi="Times New Roman"/>
-          <w:i/>
-          <w:color w:val="CC0000"/>
-          <w:sz w:val="24"/>
-          <w:szCs w:val="24"/>
-          <w:lang w:val="ca-ES"/>
-        </w:rPr>
-        <w:t>Pre: --</w:t>
-      </w:r>
-    </w:p>
-    <w:p>
-      <w:pPr>
-        <w:pStyle w:val="Normal"/>
-        <w:spacing w:before="0" w:after="0"/>
-        <w:jc w:val="both"/>
-        <w:rPr/>
-      </w:pPr>
-      <w:r>
-        <w:rPr>
-          <w:rFonts w:cs="Times New Roman" w:ascii="Times New Roman" w:hAnsi="Times New Roman"/>
-          <w:i/>
-          <w:color w:val="CC0000"/>
-          <w:sz w:val="24"/>
-          <w:szCs w:val="24"/>
-          <w:lang w:val="ca-ES"/>
-        </w:rPr>
-        <w:t>Post: C</w:t>
-      </w:r>
-      <w:r>
-        <w:rPr>
-          <w:rFonts w:cs="Times New Roman" w:ascii="Times New Roman" w:hAnsi="Times New Roman"/>
-          <w:i/>
-          <w:color w:val="CC0000"/>
-          <w:sz w:val="24"/>
-          <w:szCs w:val="24"/>
-          <w:lang w:val="ca-ES"/>
-        </w:rPr>
-        <w:t>oncatena les rutes a i b</w:t>
-      </w:r>
-    </w:p>
-    <w:p>
-      <w:pPr>
-        <w:pStyle w:val="Normal"/>
-        <w:spacing w:before="0" w:after="0"/>
-        <w:jc w:val="both"/>
-        <w:rPr>
-          <w:rFonts w:ascii="Times New Roman" w:hAnsi="Times New Roman" w:cs="Times New Roman"/>
-          <w:sz w:val="24"/>
-          <w:szCs w:val="24"/>
-          <w:lang w:val="ca-ES"/>
-        </w:rPr>
-      </w:pPr>
-      <w:r>
-        <w:rPr>
-          <w:rFonts w:cs="Times New Roman" w:ascii="Times New Roman" w:hAnsi="Times New Roman"/>
-          <w:sz w:val="24"/>
-          <w:szCs w:val="24"/>
-          <w:lang w:val="ca-ES"/>
-        </w:rPr>
-        <w:t xml:space="preserve">Ruta </w:t>
-      </w:r>
-      <w:r>
-        <w:rPr>
-          <w:rFonts w:cs="Times New Roman" w:ascii="Times New Roman" w:hAnsi="Times New Roman"/>
-          <w:sz w:val="24"/>
-          <w:szCs w:val="24"/>
-          <w:lang w:val="ca-ES"/>
-        </w:rPr>
-        <w:t>concatenarRutes</w:t>
-      </w:r>
-      <w:r>
-        <w:rPr>
-          <w:rFonts w:cs="Times New Roman" w:ascii="Times New Roman" w:hAnsi="Times New Roman"/>
-          <w:sz w:val="24"/>
-          <w:szCs w:val="24"/>
-          <w:lang w:val="ca-ES"/>
-        </w:rPr>
-        <w:t>(</w:t>
-      </w:r>
-      <w:r>
-        <w:rPr>
-          <w:rFonts w:cs="Times New Roman" w:ascii="Times New Roman" w:hAnsi="Times New Roman"/>
-          <w:sz w:val="24"/>
-          <w:szCs w:val="24"/>
-          <w:lang w:val="ca-ES"/>
-        </w:rPr>
-        <w:t>Ruta a, Ruta b</w:t>
-      </w:r>
-      <w:r>
-        <w:rPr>
-          <w:rFonts w:cs="Times New Roman" w:ascii="Times New Roman" w:hAnsi="Times New Roman"/>
-          <w:sz w:val="24"/>
-          <w:szCs w:val="24"/>
-          <w:lang w:val="ca-ES"/>
-        </w:rPr>
-        <w:t>)</w:t>
+      <w:r>
+        <w:rPr>
+          <w:rFonts w:cs="Times New Roman" w:ascii="Times New Roman" w:hAnsi="Times New Roman"/>
+          <w:i/>
+          <w:color w:val="CC0000"/>
+          <w:sz w:val="24"/>
+          <w:szCs w:val="24"/>
+          <w:lang w:val="ca-ES"/>
+        </w:rPr>
+        <w:t>Post: Concatena les rutes a i b</w:t>
+      </w:r>
+    </w:p>
+    <w:p>
+      <w:pPr>
+        <w:pStyle w:val="Normal"/>
+        <w:spacing w:before="0" w:after="0"/>
+        <w:jc w:val="both"/>
+        <w:rPr>
+          <w:rFonts w:ascii="Times New Roman" w:hAnsi="Times New Roman" w:cs="Times New Roman"/>
+          <w:sz w:val="24"/>
+          <w:szCs w:val="24"/>
+          <w:lang w:val="ca-ES"/>
+        </w:rPr>
+      </w:pPr>
+      <w:r>
+        <w:rPr>
+          <w:rFonts w:cs="Times New Roman" w:ascii="Times New Roman" w:hAnsi="Times New Roman"/>
+          <w:sz w:val="24"/>
+          <w:szCs w:val="24"/>
+          <w:lang w:val="ca-ES"/>
+        </w:rPr>
+        <w:t>Ruta concatenarRutes(Ruta a, Ruta b)</w:t>
+      </w:r>
+    </w:p>
+    <w:p>
+      <w:pPr>
+        <w:pStyle w:val="Normal"/>
+        <w:spacing w:before="0" w:after="0"/>
+        <w:jc w:val="both"/>
+        <w:rPr>
+          <w:rFonts w:ascii="Times New Roman" w:hAnsi="Times New Roman" w:cs="Times New Roman"/>
+          <w:sz w:val="24"/>
+          <w:szCs w:val="24"/>
+          <w:lang w:val="ca-ES"/>
+        </w:rPr>
+      </w:pPr>
+      <w:r>
+        <w:rPr>
+          <w:rFonts w:cs="Times New Roman" w:ascii="Times New Roman" w:hAnsi="Times New Roman"/>
+          <w:sz w:val="24"/>
+          <w:szCs w:val="24"/>
+          <w:lang w:val="ca-ES"/>
+        </w:rPr>
       </w:r>
     </w:p>
     <w:p>
@@ -9903,6 +9481,132 @@
           <w:lang w:val="ca-ES"/>
         </w:rPr>
         <w:t>void mostrarRuta(Ruta resultat)</w:t>
+      </w:r>
+    </w:p>
+    <w:p>
+      <w:pPr>
+        <w:pStyle w:val="Normal"/>
+        <w:spacing w:before="0" w:after="0"/>
+        <w:jc w:val="both"/>
+        <w:rPr>
+          <w:rFonts w:ascii="Times New Roman" w:hAnsi="Times New Roman" w:cs="Times New Roman"/>
+          <w:sz w:val="28"/>
+          <w:szCs w:val="32"/>
+          <w:lang w:val="ca-ES"/>
+        </w:rPr>
+      </w:pPr>
+      <w:r>
+        <w:rPr>
+          <w:rFonts w:cs="Times New Roman" w:ascii="Times New Roman" w:hAnsi="Times New Roman"/>
+          <w:sz w:val="28"/>
+          <w:szCs w:val="32"/>
+          <w:lang w:val="ca-ES"/>
+        </w:rPr>
+      </w:r>
+    </w:p>
+    <w:p>
+      <w:pPr>
+        <w:pStyle w:val="Normal"/>
+        <w:spacing w:before="0" w:after="0"/>
+        <w:jc w:val="both"/>
+        <w:rPr>
+          <w:rFonts w:ascii="Times New Roman" w:hAnsi="Times New Roman" w:cs="Times New Roman"/>
+          <w:sz w:val="28"/>
+          <w:szCs w:val="32"/>
+          <w:lang w:val="ca-ES"/>
+        </w:rPr>
+      </w:pPr>
+      <w:r>
+        <w:rPr>
+          <w:rFonts w:cs="Times New Roman" w:ascii="Times New Roman" w:hAnsi="Times New Roman"/>
+          <w:sz w:val="28"/>
+          <w:szCs w:val="32"/>
+          <w:lang w:val="ca-ES"/>
+        </w:rPr>
+      </w:r>
+    </w:p>
+    <w:p>
+      <w:pPr>
+        <w:pStyle w:val="Normal"/>
+        <w:spacing w:before="0" w:after="0"/>
+        <w:jc w:val="both"/>
+        <w:rPr>
+          <w:rFonts w:ascii="Times New Roman" w:hAnsi="Times New Roman" w:cs="Times New Roman"/>
+          <w:sz w:val="28"/>
+          <w:szCs w:val="32"/>
+          <w:lang w:val="ca-ES"/>
+        </w:rPr>
+      </w:pPr>
+      <w:r>
+        <w:rPr>
+          <w:rFonts w:cs="Times New Roman" w:ascii="Times New Roman" w:hAnsi="Times New Roman"/>
+          <w:sz w:val="28"/>
+          <w:szCs w:val="32"/>
+          <w:lang w:val="ca-ES"/>
+        </w:rPr>
+      </w:r>
+    </w:p>
+    <w:p>
+      <w:pPr>
+        <w:pStyle w:val="Normal"/>
+        <w:spacing w:before="0" w:after="0"/>
+        <w:jc w:val="both"/>
+        <w:rPr>
+          <w:rFonts w:ascii="Times New Roman" w:hAnsi="Times New Roman" w:cs="Times New Roman"/>
+          <w:sz w:val="28"/>
+          <w:szCs w:val="32"/>
+          <w:lang w:val="ca-ES"/>
+        </w:rPr>
+      </w:pPr>
+      <w:r>
+        <w:rPr>
+          <w:rFonts w:cs="Times New Roman" w:ascii="Times New Roman" w:hAnsi="Times New Roman"/>
+          <w:sz w:val="28"/>
+          <w:szCs w:val="32"/>
+          <w:lang w:val="ca-ES"/>
+        </w:rPr>
+      </w:r>
+    </w:p>
+    <w:p>
+      <w:pPr>
+        <w:pStyle w:val="Normal"/>
+        <w:spacing w:before="0" w:after="0"/>
+        <w:jc w:val="both"/>
+        <w:rPr>
+          <w:rFonts w:ascii="Times New Roman" w:hAnsi="Times New Roman" w:cs="Times New Roman"/>
+          <w:sz w:val="28"/>
+          <w:szCs w:val="32"/>
+          <w:lang w:val="ca-ES"/>
+        </w:rPr>
+      </w:pPr>
+      <w:r>
+        <w:rPr>
+          <w:rFonts w:cs="Times New Roman" w:ascii="Times New Roman" w:hAnsi="Times New Roman"/>
+          <w:sz w:val="28"/>
+          <w:szCs w:val="32"/>
+          <w:lang w:val="ca-ES"/>
+        </w:rPr>
+      </w:r>
+    </w:p>
+    <w:p>
+      <w:pPr>
+        <w:pStyle w:val="Normal"/>
+        <w:spacing w:before="0" w:after="0"/>
+        <w:jc w:val="both"/>
+        <w:rPr>
+          <w:rFonts w:ascii="Times New Roman" w:hAnsi="Times New Roman" w:cs="Times New Roman"/>
+          <w:sz w:val="28"/>
+          <w:szCs w:val="32"/>
+          <w:lang w:val="ca-ES"/>
+        </w:rPr>
+      </w:pPr>
+      <w:r>
+        <w:rPr>
+          <w:rFonts w:cs="Times New Roman" w:ascii="Times New Roman" w:hAnsi="Times New Roman"/>
+          <w:sz w:val="28"/>
+          <w:szCs w:val="32"/>
+          <w:lang w:val="ca-ES"/>
+        </w:rPr>
       </w:r>
     </w:p>
     <w:p>
@@ -10137,7 +9841,7 @@
         <w:docPartGallery w:val="Page Numbers (Bottom of Page)"/>
         <w:docPartUnique w:val="true"/>
       </w:docPartObj>
-      <w:id w:val="317072235"/>
+      <w:id w:val="1898091718"/>
     </w:sdtPr>
     <w:sdtContent>
       <w:p>
@@ -10956,6 +10660,16 @@
       <w:sz w:val="36"/>
     </w:rPr>
   </w:style>
+  <w:style w:type="character" w:styleId="ListLabel8">
+    <w:name w:val="ListLabel 8"/>
+    <w:qFormat/>
+    <w:rPr>
+      <w:rFonts w:ascii="Times New Roman" w:hAnsi="Times New Roman"/>
+      <w:b/>
+      <w:color w:val="0000FF"/>
+      <w:sz w:val="36"/>
+    </w:rPr>
+  </w:style>
   <w:style w:type="paragraph" w:styleId="Encapalament">
     <w:name w:val="Encapçalament"/>
     <w:basedOn w:val="Normal"/>

</xml_diff>